<commit_message>
Protokoll Meilenstein 1 Notitzen entwurf
</commit_message>
<xml_diff>
--- a/documents/00_Sitzungen/Milestone_1/Gruppe16-FOS-Protokoll-Meilenstein1.docx
+++ b/documents/00_Sitzungen/Milestone_1/Gruppe16-FOS-Protokoll-Meilenstein1.docx
@@ -447,12 +447,14 @@
         <w:rPr>
           <w:b/>
           <w:sz w:val="38"/>
+          <w:lang w:val="en-US"/>
         </w:rPr>
       </w:pPr>
       <w:r>
         <w:rPr>
           <w:b/>
           <w:sz w:val="38"/>
+          <w:lang w:val="en-US"/>
         </w:rPr>
         <w:t>GRUPPE 16:</w:t>
       </w:r>
@@ -464,27 +466,18 @@
         <w:jc w:val="center"/>
         <w:rPr>
           <w:sz w:val="38"/>
-          <w:lang w:val="fr-CH"/>
+          <w:lang w:val="en-US"/>
         </w:rPr>
       </w:pPr>
       <w:bookmarkStart w:id="0" w:name="_Hlk508275438"/>
       <w:r>
         <w:rPr>
           <w:sz w:val="38"/>
-          <w:lang w:val="fr-CH"/>
+          <w:lang w:val="en-US"/>
         </w:rPr>
-        <w:t xml:space="preserve">Reto Mayer, Jonas Rüegge, Marco Sutter, Fabian </w:t>
-      </w:r>
-      <w:proofErr w:type="spellStart"/>
-      <w:r>
-        <w:rPr>
-          <w:sz w:val="38"/>
-          <w:lang w:val="fr-CH"/>
-        </w:rPr>
-        <w:t>Wipf</w:t>
+        <w:t>Reto Mayer, Jonas Rüegge, Marco Sutter, Fabian Wipf</w:t>
       </w:r>
       <w:bookmarkEnd w:id="0"/>
-      <w:proofErr w:type="spellEnd"/>
     </w:p>
     <w:p>
       <w:pPr>
@@ -493,7 +486,7 @@
         <w:jc w:val="center"/>
         <w:rPr>
           <w:sz w:val="38"/>
-          <w:lang w:val="fr-CH"/>
+          <w:lang w:val="en-US"/>
         </w:rPr>
       </w:pPr>
     </w:p>
@@ -614,17 +607,8 @@
                 <w:sz w:val="28"/>
                 <w:szCs w:val="28"/>
               </w:rPr>
-              <w:t xml:space="preserve">Gerald </w:t>
-            </w:r>
-            <w:proofErr w:type="spellStart"/>
-            <w:r>
-              <w:rPr>
-                <w:sz w:val="28"/>
-                <w:szCs w:val="28"/>
-              </w:rPr>
-              <w:t>Perellano</w:t>
-            </w:r>
-            <w:proofErr w:type="spellEnd"/>
+              <w:t>Gerald Perellano</w:t>
+            </w:r>
           </w:p>
           <w:p>
             <w:pPr>
@@ -718,18 +702,8 @@
                 <w:szCs w:val="28"/>
                 <w:lang w:val="fr-CH"/>
               </w:rPr>
-              <w:t xml:space="preserve">Fabian </w:t>
-            </w:r>
-            <w:proofErr w:type="spellStart"/>
-            <w:r>
-              <w:rPr>
-                <w:sz w:val="28"/>
-                <w:szCs w:val="28"/>
-                <w:lang w:val="fr-CH"/>
-              </w:rPr>
-              <w:t>Wipf</w:t>
-            </w:r>
-            <w:proofErr w:type="spellEnd"/>
+              <w:t>Fabian Wipf</w:t>
+            </w:r>
           </w:p>
         </w:tc>
       </w:tr>
@@ -854,21 +828,12 @@
                 <w:szCs w:val="28"/>
               </w:rPr>
             </w:pPr>
-            <w:proofErr w:type="spellStart"/>
             <w:r>
               <w:rPr>
                 <w:sz w:val="28"/>
                 <w:szCs w:val="28"/>
               </w:rPr>
-              <w:t>Technikumstrasse</w:t>
-            </w:r>
-            <w:proofErr w:type="spellEnd"/>
-            <w:r>
-              <w:rPr>
-                <w:sz w:val="28"/>
-                <w:szCs w:val="28"/>
-              </w:rPr>
-              <w:t xml:space="preserve"> 9</w:t>
+              <w:t>Technikumstrasse 9</w:t>
             </w:r>
           </w:p>
           <w:p>
@@ -1058,8 +1023,6 @@
           <w:szCs w:val="28"/>
         </w:rPr>
       </w:pPr>
-      <w:bookmarkStart w:id="1" w:name="_GoBack"/>
-      <w:bookmarkEnd w:id="1"/>
     </w:p>
     <w:p>
       <w:pPr>
@@ -1079,15 +1042,453 @@
     </w:p>
     <w:p>
       <w:pPr>
-        <w:pStyle w:val="berschrift1"/>
         <w:ind w:left="0" w:firstLine="0"/>
-        <w:rPr>
-          <w:sz w:val="28"/>
-          <w:szCs w:val="28"/>
-          <w:lang w:val="fr-CH"/>
-        </w:rPr>
       </w:pPr>
     </w:p>
+    <w:tbl>
+      <w:tblPr>
+        <w:tblStyle w:val="Tabellenraster"/>
+        <w:tblW w:w="6623" w:type="dxa"/>
+        <w:tblInd w:w="244" w:type="dxa"/>
+        <w:tblLook w:val="04A0" w:firstRow="1" w:lastRow="0" w:firstColumn="1" w:lastColumn="0" w:noHBand="0" w:noVBand="1"/>
+      </w:tblPr>
+      <w:tblGrid>
+        <w:gridCol w:w="516"/>
+        <w:gridCol w:w="3614"/>
+        <w:gridCol w:w="2493"/>
+      </w:tblGrid>
+      <w:tr>
+        <w:tc>
+          <w:tcPr>
+            <w:tcW w:w="515" w:type="dxa"/>
+            <w:shd w:val="clear" w:color="auto" w:fill="1F4E79" w:themeFill="accent5" w:themeFillShade="80"/>
+          </w:tcPr>
+          <w:p>
+            <w:pPr>
+              <w:ind w:left="0" w:firstLine="0"/>
+              <w:rPr>
+                <w:color w:val="FFFFFF" w:themeColor="background1"/>
+              </w:rPr>
+            </w:pPr>
+            <w:r>
+              <w:rPr>
+                <w:color w:val="FFFFFF" w:themeColor="background1"/>
+              </w:rPr>
+              <w:t>Nr.</w:t>
+            </w:r>
+          </w:p>
+        </w:tc>
+        <w:tc>
+          <w:tcPr>
+            <w:tcW w:w="3615" w:type="dxa"/>
+            <w:shd w:val="clear" w:color="auto" w:fill="1F4E79" w:themeFill="accent5" w:themeFillShade="80"/>
+          </w:tcPr>
+          <w:p>
+            <w:pPr>
+              <w:ind w:left="0" w:firstLine="0"/>
+              <w:rPr>
+                <w:color w:val="FFFFFF" w:themeColor="background1"/>
+              </w:rPr>
+            </w:pPr>
+            <w:r>
+              <w:rPr>
+                <w:color w:val="FFFFFF" w:themeColor="background1"/>
+              </w:rPr>
+              <w:t>Thema</w:t>
+            </w:r>
+          </w:p>
+        </w:tc>
+        <w:tc>
+          <w:tcPr>
+            <w:tcW w:w="2493" w:type="dxa"/>
+            <w:shd w:val="clear" w:color="auto" w:fill="1F4E79" w:themeFill="accent5" w:themeFillShade="80"/>
+          </w:tcPr>
+          <w:p>
+            <w:pPr>
+              <w:ind w:left="0" w:firstLine="0"/>
+              <w:rPr>
+                <w:color w:val="FFFFFF" w:themeColor="background1"/>
+              </w:rPr>
+            </w:pPr>
+            <w:r>
+              <w:rPr>
+                <w:color w:val="FFFFFF" w:themeColor="background1"/>
+              </w:rPr>
+              <w:t>Ziel</w:t>
+            </w:r>
+          </w:p>
+        </w:tc>
+      </w:tr>
+      <w:tr>
+        <w:tc>
+          <w:tcPr>
+            <w:tcW w:w="515" w:type="dxa"/>
+          </w:tcPr>
+          <w:p>
+            <w:pPr>
+              <w:ind w:left="0" w:firstLine="0"/>
+            </w:pPr>
+            <w:r>
+              <w:t>2</w:t>
+            </w:r>
+          </w:p>
+        </w:tc>
+        <w:tc>
+          <w:tcPr>
+            <w:tcW w:w="3615" w:type="dxa"/>
+          </w:tcPr>
+          <w:p>
+            <w:pPr>
+              <w:ind w:left="0" w:firstLine="0"/>
+              <w:rPr>
+                <w:b/>
+                <w:bCs/>
+              </w:rPr>
+            </w:pPr>
+            <w:r>
+              <w:rPr>
+                <w:b/>
+                <w:bCs/>
+              </w:rPr>
+              <w:t>Stand der Arbeit</w:t>
+            </w:r>
+          </w:p>
+          <w:p>
+            <w:pPr>
+              <w:pStyle w:val="Listenabsatz"/>
+              <w:numPr>
+                <w:ilvl w:val="0"/>
+                <w:numId w:val="14"/>
+              </w:numPr>
+            </w:pPr>
+            <w:r>
+              <w:t>Einzelne Issues</w:t>
+            </w:r>
+          </w:p>
+          <w:p>
+            <w:pPr>
+              <w:pStyle w:val="Listenabsatz"/>
+              <w:numPr>
+                <w:ilvl w:val="0"/>
+                <w:numId w:val="14"/>
+              </w:numPr>
+            </w:pPr>
+            <w:r>
+              <w:t>Zeitplanung</w:t>
+            </w:r>
+          </w:p>
+          <w:p>
+            <w:pPr>
+              <w:pStyle w:val="Listenabsatz"/>
+              <w:numPr>
+                <w:ilvl w:val="0"/>
+                <w:numId w:val="14"/>
+              </w:numPr>
+            </w:pPr>
+            <w:r>
+              <w:t>Zeitaufwand</w:t>
+            </w:r>
+          </w:p>
+        </w:tc>
+        <w:tc>
+          <w:tcPr>
+            <w:tcW w:w="2493" w:type="dxa"/>
+          </w:tcPr>
+          <w:p>
+            <w:pPr>
+              <w:ind w:left="0" w:firstLine="0"/>
+              <w:jc w:val="left"/>
+            </w:pPr>
+            <w:r>
+              <w:t>Information Kunde</w:t>
+            </w:r>
+          </w:p>
+          <w:p>
+            <w:pPr>
+              <w:ind w:left="0" w:firstLine="0"/>
+              <w:jc w:val="left"/>
+            </w:pPr>
+            <w:r>
+              <w:t>Mehraufwand Tanken</w:t>
+            </w:r>
+          </w:p>
+        </w:tc>
+      </w:tr>
+      <w:tr>
+        <w:tc>
+          <w:tcPr>
+            <w:tcW w:w="515" w:type="dxa"/>
+          </w:tcPr>
+          <w:p>
+            <w:pPr>
+              <w:ind w:left="0" w:firstLine="0"/>
+            </w:pPr>
+            <w:r>
+              <w:t>3</w:t>
+            </w:r>
+          </w:p>
+        </w:tc>
+        <w:tc>
+          <w:tcPr>
+            <w:tcW w:w="3615" w:type="dxa"/>
+          </w:tcPr>
+          <w:p>
+            <w:pPr>
+              <w:ind w:left="0" w:firstLine="0"/>
+              <w:rPr>
+                <w:b/>
+                <w:bCs/>
+              </w:rPr>
+            </w:pPr>
+            <w:r>
+              <w:rPr>
+                <w:b/>
+                <w:bCs/>
+              </w:rPr>
+              <w:t xml:space="preserve">Datenbankdesign </w:t>
+            </w:r>
+          </w:p>
+          <w:p>
+            <w:pPr>
+              <w:pStyle w:val="Listenabsatz"/>
+              <w:numPr>
+                <w:ilvl w:val="0"/>
+                <w:numId w:val="13"/>
+              </w:numPr>
+            </w:pPr>
+            <w:r>
+              <w:t>Präsentation</w:t>
+            </w:r>
+          </w:p>
+          <w:p>
+            <w:pPr>
+              <w:pStyle w:val="Listenabsatz"/>
+              <w:numPr>
+                <w:ilvl w:val="0"/>
+                <w:numId w:val="13"/>
+              </w:numPr>
+            </w:pPr>
+            <w:r>
+              <w:t>Detailfragen</w:t>
+            </w:r>
+          </w:p>
+        </w:tc>
+        <w:tc>
+          <w:tcPr>
+            <w:tcW w:w="2493" w:type="dxa"/>
+          </w:tcPr>
+          <w:p>
+            <w:pPr>
+              <w:ind w:left="0" w:firstLine="0"/>
+              <w:jc w:val="left"/>
+            </w:pPr>
+            <w:r>
+              <w:t xml:space="preserve">Klären «Tanken Frage, Genehmigung Datenbankdesign </w:t>
+            </w:r>
+          </w:p>
+        </w:tc>
+      </w:tr>
+      <w:tr>
+        <w:tc>
+          <w:tcPr>
+            <w:tcW w:w="515" w:type="dxa"/>
+          </w:tcPr>
+          <w:p>
+            <w:pPr>
+              <w:ind w:left="0" w:firstLine="0"/>
+            </w:pPr>
+            <w:r>
+              <w:t>4</w:t>
+            </w:r>
+          </w:p>
+        </w:tc>
+        <w:tc>
+          <w:tcPr>
+            <w:tcW w:w="3615" w:type="dxa"/>
+          </w:tcPr>
+          <w:p>
+            <w:pPr>
+              <w:ind w:left="0" w:firstLine="0"/>
+              <w:rPr>
+                <w:b/>
+                <w:bCs/>
+              </w:rPr>
+            </w:pPr>
+            <w:r>
+              <w:rPr>
+                <w:b/>
+                <w:bCs/>
+              </w:rPr>
+              <w:t>Präsentation GUI Designvorlage</w:t>
+            </w:r>
+          </w:p>
+        </w:tc>
+        <w:tc>
+          <w:tcPr>
+            <w:tcW w:w="2493" w:type="dxa"/>
+          </w:tcPr>
+          <w:p>
+            <w:pPr>
+              <w:ind w:left="0" w:firstLine="0"/>
+              <w:jc w:val="left"/>
+            </w:pPr>
+            <w:r>
+              <w:t>Kundenmeinung</w:t>
+            </w:r>
+          </w:p>
+        </w:tc>
+      </w:tr>
+      <w:tr>
+        <w:tc>
+          <w:tcPr>
+            <w:tcW w:w="515" w:type="dxa"/>
+          </w:tcPr>
+          <w:p>
+            <w:pPr>
+              <w:ind w:left="0" w:firstLine="0"/>
+            </w:pPr>
+            <w:r>
+              <w:t>5</w:t>
+            </w:r>
+          </w:p>
+        </w:tc>
+        <w:tc>
+          <w:tcPr>
+            <w:tcW w:w="3615" w:type="dxa"/>
+          </w:tcPr>
+          <w:p>
+            <w:pPr>
+              <w:ind w:left="0" w:firstLine="0"/>
+              <w:rPr>
+                <w:b/>
+                <w:bCs/>
+              </w:rPr>
+            </w:pPr>
+            <w:r>
+              <w:rPr>
+                <w:b/>
+                <w:bCs/>
+              </w:rPr>
+              <w:t>Kundenwünsche</w:t>
+            </w:r>
+          </w:p>
+          <w:p>
+            <w:pPr>
+              <w:ind w:left="0" w:firstLine="0"/>
+              <w:rPr>
+                <w:b/>
+                <w:bCs/>
+              </w:rPr>
+            </w:pPr>
+            <w:r>
+              <w:rPr>
+                <w:b/>
+                <w:bCs/>
+              </w:rPr>
+              <w:t>und Funktionsumfang</w:t>
+            </w:r>
+          </w:p>
+        </w:tc>
+        <w:tc>
+          <w:tcPr>
+            <w:tcW w:w="2493" w:type="dxa"/>
+          </w:tcPr>
+          <w:p>
+            <w:pPr>
+              <w:ind w:left="0" w:firstLine="0"/>
+              <w:jc w:val="left"/>
+            </w:pPr>
+            <w:r>
+              <w:t>Erfassen zusätzlicher Kundenwünsche</w:t>
+            </w:r>
+          </w:p>
+        </w:tc>
+      </w:tr>
+      <w:tr>
+        <w:tc>
+          <w:tcPr>
+            <w:tcW w:w="515" w:type="dxa"/>
+          </w:tcPr>
+          <w:p>
+            <w:pPr>
+              <w:ind w:left="0" w:firstLine="0"/>
+            </w:pPr>
+            <w:r>
+              <w:t>6</w:t>
+            </w:r>
+          </w:p>
+        </w:tc>
+        <w:tc>
+          <w:tcPr>
+            <w:tcW w:w="3615" w:type="dxa"/>
+          </w:tcPr>
+          <w:p>
+            <w:pPr>
+              <w:ind w:left="0" w:firstLine="0"/>
+              <w:rPr>
+                <w:b/>
+                <w:bCs/>
+              </w:rPr>
+            </w:pPr>
+            <w:r>
+              <w:rPr>
+                <w:b/>
+                <w:bCs/>
+              </w:rPr>
+              <w:t>Ausblick und Pendenzen</w:t>
+            </w:r>
+          </w:p>
+          <w:p>
+            <w:pPr>
+              <w:pStyle w:val="Listenabsatz"/>
+              <w:numPr>
+                <w:ilvl w:val="0"/>
+                <w:numId w:val="13"/>
+              </w:numPr>
+            </w:pPr>
+            <w:r>
+              <w:t>Milestone 2</w:t>
+            </w:r>
+          </w:p>
+          <w:p>
+            <w:pPr>
+              <w:pStyle w:val="Listenabsatz"/>
+              <w:numPr>
+                <w:ilvl w:val="0"/>
+                <w:numId w:val="13"/>
+              </w:numPr>
+              <w:rPr>
+                <w:b/>
+                <w:bCs/>
+              </w:rPr>
+            </w:pPr>
+            <w:r>
+              <w:t>Pendenzen M1</w:t>
+            </w:r>
+          </w:p>
+        </w:tc>
+        <w:tc>
+          <w:tcPr>
+            <w:tcW w:w="2493" w:type="dxa"/>
+          </w:tcPr>
+          <w:p>
+            <w:pPr>
+              <w:ind w:left="0" w:firstLine="0"/>
+            </w:pPr>
+            <w:r>
+              <w:t>ggF. Zusätzliche Issues</w:t>
+            </w:r>
+          </w:p>
+          <w:p>
+            <w:pPr>
+              <w:ind w:left="0" w:firstLine="0"/>
+            </w:pPr>
+          </w:p>
+        </w:tc>
+      </w:tr>
+    </w:tbl>
+    <w:p/>
+    <w:p/>
     <w:p>
       <w:pPr>
         <w:pStyle w:val="berschrift1"/>
@@ -1109,6 +1510,9 @@
         <w:gridCol w:w="5106"/>
       </w:tblGrid>
       <w:tr>
+        <w:trPr>
+          <w:cantSplit/>
+        </w:trPr>
         <w:tc>
           <w:tcPr>
             <w:tcW w:w="10212" w:type="dxa"/>
@@ -1130,12 +1534,15 @@
                 <w:bCs/>
                 <w:color w:val="FFFFFF" w:themeColor="background1"/>
               </w:rPr>
-              <w:t>Datenbankdesign</w:t>
+              <w:t>Stand Issues</w:t>
             </w:r>
           </w:p>
         </w:tc>
       </w:tr>
       <w:tr>
+        <w:trPr>
+          <w:cantSplit/>
+        </w:trPr>
         <w:tc>
           <w:tcPr>
             <w:tcW w:w="10212" w:type="dxa"/>
@@ -1145,18 +1552,24 @@
             <w:pPr>
               <w:ind w:left="0" w:firstLine="0"/>
             </w:pPr>
-            <w:proofErr w:type="spellStart"/>
-            <w:r>
-              <w:t>Diskusion</w:t>
-            </w:r>
-            <w:proofErr w:type="spellEnd"/>
-            <w:r>
-              <w:t xml:space="preserve">: </w:t>
+            <w:r>
+              <w:t xml:space="preserve">Diskussion: </w:t>
+            </w:r>
+          </w:p>
+          <w:p>
+            <w:pPr>
+              <w:ind w:left="0" w:firstLine="0"/>
+            </w:pPr>
+            <w:r>
+              <w:t xml:space="preserve">Issues wir sind leicht im Rückstand, aber </w:t>
             </w:r>
           </w:p>
         </w:tc>
       </w:tr>
       <w:tr>
+        <w:trPr>
+          <w:cantSplit/>
+        </w:trPr>
         <w:tc>
           <w:tcPr>
             <w:tcW w:w="5106" w:type="dxa"/>
@@ -1185,122 +1598,135 @@
         </w:tc>
       </w:tr>
     </w:tbl>
-    <w:p/>
-    <w:p/>
-    <w:p/>
     <w:p/>
     <w:tbl>
       <w:tblPr>
         <w:tblStyle w:val="Tabellenraster"/>
-        <w:tblW w:w="10241" w:type="dxa"/>
+        <w:tblW w:w="0" w:type="auto"/>
         <w:tblInd w:w="244" w:type="dxa"/>
         <w:tblLook w:val="04A0" w:firstRow="1" w:lastRow="0" w:firstColumn="1" w:lastColumn="0" w:noHBand="0" w:noVBand="1"/>
       </w:tblPr>
       <w:tblGrid>
-        <w:gridCol w:w="504"/>
-        <w:gridCol w:w="3618"/>
-        <w:gridCol w:w="2494"/>
-        <w:gridCol w:w="3625"/>
+        <w:gridCol w:w="5106"/>
+        <w:gridCol w:w="5106"/>
       </w:tblGrid>
       <w:tr>
-        <w:tc>
-          <w:tcPr>
-            <w:tcW w:w="504" w:type="dxa"/>
-            <w:shd w:val="clear" w:color="auto" w:fill="1F4E79" w:themeFill="accent5" w:themeFillShade="80"/>
-          </w:tcPr>
-          <w:p>
-            <w:pPr>
-              <w:ind w:left="0" w:firstLine="0"/>
-              <w:rPr>
+        <w:trPr>
+          <w:cantSplit/>
+        </w:trPr>
+        <w:tc>
+          <w:tcPr>
+            <w:tcW w:w="10212" w:type="dxa"/>
+            <w:gridSpan w:val="2"/>
+            <w:shd w:val="clear" w:color="auto" w:fill="002060"/>
+          </w:tcPr>
+          <w:p>
+            <w:pPr>
+              <w:ind w:left="0" w:firstLine="0"/>
+              <w:rPr>
+                <w:b/>
+                <w:bCs/>
                 <w:color w:val="FFFFFF" w:themeColor="background1"/>
               </w:rPr>
             </w:pPr>
             <w:r>
               <w:rPr>
+                <w:b/>
+                <w:bCs/>
                 <w:color w:val="FFFFFF" w:themeColor="background1"/>
               </w:rPr>
-              <w:t>Nr.</w:t>
-            </w:r>
-          </w:p>
-        </w:tc>
-        <w:tc>
-          <w:tcPr>
-            <w:tcW w:w="3618" w:type="dxa"/>
-            <w:shd w:val="clear" w:color="auto" w:fill="1F4E79" w:themeFill="accent5" w:themeFillShade="80"/>
-          </w:tcPr>
-          <w:p>
-            <w:pPr>
-              <w:ind w:left="0" w:firstLine="0"/>
-              <w:rPr>
-                <w:color w:val="FFFFFF" w:themeColor="background1"/>
-              </w:rPr>
-            </w:pPr>
-            <w:r>
-              <w:rPr>
-                <w:color w:val="FFFFFF" w:themeColor="background1"/>
-              </w:rPr>
-              <w:t>Thema</w:t>
-            </w:r>
-          </w:p>
-        </w:tc>
-        <w:tc>
-          <w:tcPr>
-            <w:tcW w:w="2494" w:type="dxa"/>
-            <w:shd w:val="clear" w:color="auto" w:fill="1F4E79" w:themeFill="accent5" w:themeFillShade="80"/>
-          </w:tcPr>
-          <w:p>
-            <w:pPr>
-              <w:ind w:left="0" w:firstLine="0"/>
-              <w:rPr>
-                <w:color w:val="FFFFFF" w:themeColor="background1"/>
-              </w:rPr>
-            </w:pPr>
-            <w:r>
-              <w:rPr>
-                <w:color w:val="FFFFFF" w:themeColor="background1"/>
-              </w:rPr>
-              <w:t>Ziel</w:t>
-            </w:r>
-          </w:p>
-        </w:tc>
-        <w:tc>
-          <w:tcPr>
-            <w:tcW w:w="3625" w:type="dxa"/>
-            <w:shd w:val="clear" w:color="auto" w:fill="1F4E79" w:themeFill="accent5" w:themeFillShade="80"/>
-          </w:tcPr>
-          <w:p>
-            <w:pPr>
-              <w:ind w:left="0" w:firstLine="0"/>
-              <w:rPr>
-                <w:color w:val="FFFFFF" w:themeColor="background1"/>
-              </w:rPr>
-            </w:pPr>
-            <w:r>
-              <w:rPr>
-                <w:color w:val="FFFFFF" w:themeColor="background1"/>
-              </w:rPr>
-              <w:t>Resultat</w:t>
+              <w:t>Datenbankdesign</w:t>
             </w:r>
           </w:p>
         </w:tc>
       </w:tr>
       <w:tr>
-        <w:tc>
-          <w:tcPr>
-            <w:tcW w:w="504" w:type="dxa"/>
-          </w:tcPr>
-          <w:p>
-            <w:pPr>
-              <w:ind w:left="0" w:firstLine="0"/>
-            </w:pPr>
-            <w:r>
-              <w:t>2</w:t>
-            </w:r>
-          </w:p>
-        </w:tc>
-        <w:tc>
-          <w:tcPr>
-            <w:tcW w:w="3618" w:type="dxa"/>
+        <w:trPr>
+          <w:cantSplit/>
+        </w:trPr>
+        <w:tc>
+          <w:tcPr>
+            <w:tcW w:w="10212" w:type="dxa"/>
+            <w:gridSpan w:val="2"/>
+          </w:tcPr>
+          <w:p>
+            <w:pPr>
+              <w:ind w:left="0" w:firstLine="0"/>
+            </w:pPr>
+            <w:r>
+              <w:t>Diskussion</w:t>
+            </w:r>
+            <w:r>
+              <w:t xml:space="preserve">: </w:t>
+            </w:r>
+          </w:p>
+          <w:p>
+            <w:pPr>
+              <w:ind w:left="0" w:firstLine="0"/>
+            </w:pPr>
+            <w:r>
+              <w:t>Marco hat das</w:t>
+            </w:r>
+          </w:p>
+        </w:tc>
+      </w:tr>
+      <w:tr>
+        <w:trPr>
+          <w:cantSplit/>
+        </w:trPr>
+        <w:tc>
+          <w:tcPr>
+            <w:tcW w:w="5106" w:type="dxa"/>
+          </w:tcPr>
+          <w:p>
+            <w:pPr>
+              <w:ind w:left="0" w:firstLine="0"/>
+            </w:pPr>
+            <w:r>
+              <w:t xml:space="preserve">Aufgaben: </w:t>
+            </w:r>
+          </w:p>
+        </w:tc>
+        <w:tc>
+          <w:tcPr>
+            <w:tcW w:w="5106" w:type="dxa"/>
+          </w:tcPr>
+          <w:p>
+            <w:pPr>
+              <w:ind w:left="0" w:firstLine="0"/>
+            </w:pPr>
+            <w:r>
+              <w:t xml:space="preserve">Verantwortlich: </w:t>
+            </w:r>
+          </w:p>
+        </w:tc>
+      </w:tr>
+    </w:tbl>
+    <w:p>
+      <w:pPr>
+        <w:ind w:left="0" w:firstLine="0"/>
+      </w:pPr>
+    </w:p>
+    <w:tbl>
+      <w:tblPr>
+        <w:tblStyle w:val="Tabellenraster"/>
+        <w:tblW w:w="0" w:type="auto"/>
+        <w:tblInd w:w="244" w:type="dxa"/>
+        <w:tblLook w:val="04A0" w:firstRow="1" w:lastRow="0" w:firstColumn="1" w:lastColumn="0" w:noHBand="0" w:noVBand="1"/>
+      </w:tblPr>
+      <w:tblGrid>
+        <w:gridCol w:w="5106"/>
+        <w:gridCol w:w="5106"/>
+      </w:tblGrid>
+      <w:tr>
+        <w:trPr>
+          <w:cantSplit/>
+        </w:trPr>
+        <w:tc>
+          <w:tcPr>
+            <w:tcW w:w="10212" w:type="dxa"/>
+            <w:gridSpan w:val="2"/>
+            <w:shd w:val="clear" w:color="auto" w:fill="002060"/>
           </w:tcPr>
           <w:p>
             <w:pPr>
@@ -1308,110 +1734,104 @@
               <w:rPr>
                 <w:b/>
                 <w:bCs/>
+                <w:color w:val="FFFFFF" w:themeColor="background1"/>
               </w:rPr>
             </w:pPr>
             <w:r>
               <w:rPr>
                 <w:b/>
                 <w:bCs/>
-              </w:rPr>
-              <w:t>Stand der Arbeit</w:t>
-            </w:r>
-          </w:p>
-          <w:p>
-            <w:pPr>
-              <w:pStyle w:val="Listenabsatz"/>
-              <w:numPr>
-                <w:ilvl w:val="0"/>
-                <w:numId w:val="14"/>
-              </w:numPr>
-            </w:pPr>
-            <w:r>
-              <w:t xml:space="preserve">Einzelne </w:t>
-            </w:r>
-            <w:proofErr w:type="spellStart"/>
-            <w:r>
-              <w:t>Issues</w:t>
-            </w:r>
-            <w:proofErr w:type="spellEnd"/>
-          </w:p>
-          <w:p>
-            <w:pPr>
-              <w:pStyle w:val="Listenabsatz"/>
-              <w:numPr>
-                <w:ilvl w:val="0"/>
-                <w:numId w:val="14"/>
-              </w:numPr>
-            </w:pPr>
-            <w:r>
-              <w:t>Zeitplanung</w:t>
-            </w:r>
-          </w:p>
-          <w:p>
-            <w:pPr>
-              <w:pStyle w:val="Listenabsatz"/>
-              <w:numPr>
-                <w:ilvl w:val="0"/>
-                <w:numId w:val="14"/>
-              </w:numPr>
-            </w:pPr>
-            <w:r>
-              <w:t>Zeitaufwand</w:t>
-            </w:r>
-          </w:p>
-        </w:tc>
-        <w:tc>
-          <w:tcPr>
-            <w:tcW w:w="2494" w:type="dxa"/>
-          </w:tcPr>
-          <w:p>
-            <w:pPr>
-              <w:ind w:left="0" w:firstLine="0"/>
-              <w:jc w:val="left"/>
-            </w:pPr>
-            <w:r>
-              <w:t>Information Kunde</w:t>
-            </w:r>
-          </w:p>
-          <w:p>
-            <w:pPr>
-              <w:ind w:left="0" w:firstLine="0"/>
-              <w:jc w:val="left"/>
-            </w:pPr>
-            <w:r>
-              <w:t>Mehraufwand Tanken</w:t>
-            </w:r>
-          </w:p>
-        </w:tc>
-        <w:tc>
-          <w:tcPr>
-            <w:tcW w:w="3625" w:type="dxa"/>
-          </w:tcPr>
-          <w:p>
-            <w:pPr>
-              <w:ind w:left="0" w:firstLine="0"/>
-              <w:jc w:val="left"/>
-            </w:pPr>
+                <w:color w:val="FFFFFF" w:themeColor="background1"/>
+              </w:rPr>
+              <w:t>Automatisches Datenbankupdate</w:t>
+            </w:r>
           </w:p>
         </w:tc>
       </w:tr>
       <w:tr>
-        <w:tc>
-          <w:tcPr>
-            <w:tcW w:w="504" w:type="dxa"/>
-          </w:tcPr>
-          <w:p>
-            <w:pPr>
-              <w:ind w:left="0" w:firstLine="0"/>
-            </w:pPr>
-            <w:r>
-              <w:t>3</w:t>
-            </w:r>
-          </w:p>
-        </w:tc>
-        <w:tc>
-          <w:tcPr>
-            <w:tcW w:w="3618" w:type="dxa"/>
+        <w:trPr>
+          <w:cantSplit/>
+        </w:trPr>
+        <w:tc>
+          <w:tcPr>
+            <w:tcW w:w="10212" w:type="dxa"/>
+            <w:gridSpan w:val="2"/>
+          </w:tcPr>
+          <w:p>
+            <w:pPr>
+              <w:ind w:left="0" w:firstLine="0"/>
+            </w:pPr>
+            <w:r>
+              <w:t xml:space="preserve">Diskussion: </w:t>
+            </w:r>
+          </w:p>
+          <w:p>
+            <w:pPr>
+              <w:ind w:left="0" w:firstLine="0"/>
+            </w:pPr>
+            <w:r>
+              <w:t xml:space="preserve">Wurde als praktisches featur für spätere </w:t>
+            </w:r>
+          </w:p>
+        </w:tc>
+      </w:tr>
+      <w:tr>
+        <w:trPr>
+          <w:cantSplit/>
+        </w:trPr>
+        <w:tc>
+          <w:tcPr>
+            <w:tcW w:w="5106" w:type="dxa"/>
+          </w:tcPr>
+          <w:p>
+            <w:pPr>
+              <w:ind w:left="0" w:firstLine="0"/>
+            </w:pPr>
+            <w:r>
+              <w:t xml:space="preserve">Aufgaben: </w:t>
+            </w:r>
+          </w:p>
+        </w:tc>
+        <w:tc>
+          <w:tcPr>
+            <w:tcW w:w="5106" w:type="dxa"/>
+          </w:tcPr>
+          <w:p>
+            <w:pPr>
+              <w:ind w:left="0" w:firstLine="0"/>
+            </w:pPr>
+            <w:r>
+              <w:t xml:space="preserve">Verantwortlich: </w:t>
+            </w:r>
+          </w:p>
+        </w:tc>
+      </w:tr>
+    </w:tbl>
+    <w:p>
+      <w:pPr>
+        <w:ind w:left="0" w:firstLine="0"/>
+      </w:pPr>
+    </w:p>
+    <w:tbl>
+      <w:tblPr>
+        <w:tblStyle w:val="Tabellenraster"/>
+        <w:tblW w:w="0" w:type="auto"/>
+        <w:tblInd w:w="244" w:type="dxa"/>
+        <w:tblLook w:val="04A0" w:firstRow="1" w:lastRow="0" w:firstColumn="1" w:lastColumn="0" w:noHBand="0" w:noVBand="1"/>
+      </w:tblPr>
+      <w:tblGrid>
+        <w:gridCol w:w="5106"/>
+        <w:gridCol w:w="5106"/>
+      </w:tblGrid>
+      <w:tr>
+        <w:trPr>
+          <w:cantSplit/>
+        </w:trPr>
+        <w:tc>
+          <w:tcPr>
+            <w:tcW w:w="10212" w:type="dxa"/>
+            <w:gridSpan w:val="2"/>
+            <w:shd w:val="clear" w:color="auto" w:fill="002060"/>
           </w:tcPr>
           <w:p>
             <w:pPr>
@@ -1419,84 +1839,104 @@
               <w:rPr>
                 <w:b/>
                 <w:bCs/>
+                <w:color w:val="FFFFFF" w:themeColor="background1"/>
               </w:rPr>
             </w:pPr>
             <w:r>
               <w:rPr>
                 <w:b/>
                 <w:bCs/>
-              </w:rPr>
-              <w:t xml:space="preserve">Datenbankdesign </w:t>
-            </w:r>
-          </w:p>
-          <w:p>
-            <w:pPr>
-              <w:pStyle w:val="Listenabsatz"/>
-              <w:numPr>
-                <w:ilvl w:val="0"/>
-                <w:numId w:val="13"/>
-              </w:numPr>
-            </w:pPr>
-            <w:r>
-              <w:t>Präsentation</w:t>
-            </w:r>
-          </w:p>
-          <w:p>
-            <w:pPr>
-              <w:pStyle w:val="Listenabsatz"/>
-              <w:numPr>
-                <w:ilvl w:val="0"/>
-                <w:numId w:val="13"/>
-              </w:numPr>
-            </w:pPr>
-            <w:r>
-              <w:t>Detailfragen</w:t>
-            </w:r>
-          </w:p>
-        </w:tc>
-        <w:tc>
-          <w:tcPr>
-            <w:tcW w:w="2494" w:type="dxa"/>
-          </w:tcPr>
-          <w:p>
-            <w:pPr>
-              <w:ind w:left="0" w:firstLine="0"/>
-              <w:jc w:val="left"/>
-            </w:pPr>
-            <w:r>
-              <w:t xml:space="preserve">Klären «Tanken Frage, Genehmigung Datenbankdesign </w:t>
-            </w:r>
-          </w:p>
-        </w:tc>
-        <w:tc>
-          <w:tcPr>
-            <w:tcW w:w="3625" w:type="dxa"/>
-          </w:tcPr>
-          <w:p>
-            <w:pPr>
-              <w:ind w:left="0" w:firstLine="0"/>
-              <w:jc w:val="left"/>
-            </w:pPr>
+                <w:color w:val="FFFFFF" w:themeColor="background1"/>
+              </w:rPr>
+              <w:t>Tanken evtl. aus dem Pflichtenheft nehmen</w:t>
+            </w:r>
           </w:p>
         </w:tc>
       </w:tr>
       <w:tr>
-        <w:tc>
-          <w:tcPr>
-            <w:tcW w:w="504" w:type="dxa"/>
-          </w:tcPr>
-          <w:p>
-            <w:pPr>
-              <w:ind w:left="0" w:firstLine="0"/>
-            </w:pPr>
-            <w:r>
-              <w:t>4</w:t>
-            </w:r>
-          </w:p>
-        </w:tc>
-        <w:tc>
-          <w:tcPr>
-            <w:tcW w:w="3618" w:type="dxa"/>
+        <w:trPr>
+          <w:cantSplit/>
+        </w:trPr>
+        <w:tc>
+          <w:tcPr>
+            <w:tcW w:w="10212" w:type="dxa"/>
+            <w:gridSpan w:val="2"/>
+          </w:tcPr>
+          <w:p>
+            <w:pPr>
+              <w:ind w:left="0" w:firstLine="0"/>
+            </w:pPr>
+            <w:r>
+              <w:t xml:space="preserve">Diskussion: </w:t>
+            </w:r>
+          </w:p>
+          <w:p>
+            <w:pPr>
+              <w:ind w:left="0" w:firstLine="0"/>
+            </w:pPr>
+            <w:r>
+              <w:t>Kann weggenommen werden, dafür wir uns auf wichtiges fokosieren könen wurde mit Herrn perelano so besprochen</w:t>
+            </w:r>
+          </w:p>
+        </w:tc>
+      </w:tr>
+      <w:tr>
+        <w:trPr>
+          <w:cantSplit/>
+        </w:trPr>
+        <w:tc>
+          <w:tcPr>
+            <w:tcW w:w="5106" w:type="dxa"/>
+          </w:tcPr>
+          <w:p>
+            <w:pPr>
+              <w:ind w:left="0" w:firstLine="0"/>
+            </w:pPr>
+            <w:r>
+              <w:t xml:space="preserve">Aufgaben: </w:t>
+            </w:r>
+          </w:p>
+        </w:tc>
+        <w:tc>
+          <w:tcPr>
+            <w:tcW w:w="5106" w:type="dxa"/>
+          </w:tcPr>
+          <w:p>
+            <w:pPr>
+              <w:ind w:left="0" w:firstLine="0"/>
+            </w:pPr>
+            <w:r>
+              <w:t xml:space="preserve">Verantwortlich: </w:t>
+            </w:r>
+          </w:p>
+        </w:tc>
+      </w:tr>
+    </w:tbl>
+    <w:p>
+      <w:pPr>
+        <w:ind w:left="0" w:firstLine="0"/>
+      </w:pPr>
+    </w:p>
+    <w:tbl>
+      <w:tblPr>
+        <w:tblStyle w:val="Tabellenraster"/>
+        <w:tblW w:w="0" w:type="auto"/>
+        <w:tblInd w:w="244" w:type="dxa"/>
+        <w:tblLook w:val="04A0" w:firstRow="1" w:lastRow="0" w:firstColumn="1" w:lastColumn="0" w:noHBand="0" w:noVBand="1"/>
+      </w:tblPr>
+      <w:tblGrid>
+        <w:gridCol w:w="5106"/>
+        <w:gridCol w:w="5106"/>
+      </w:tblGrid>
+      <w:tr>
+        <w:trPr>
+          <w:cantSplit/>
+        </w:trPr>
+        <w:tc>
+          <w:tcPr>
+            <w:tcW w:w="10212" w:type="dxa"/>
+            <w:gridSpan w:val="2"/>
+            <w:shd w:val="clear" w:color="auto" w:fill="002060"/>
           </w:tcPr>
           <w:p>
             <w:pPr>
@@ -1504,60 +1944,124 @@
               <w:rPr>
                 <w:b/>
                 <w:bCs/>
+                <w:color w:val="FFFFFF" w:themeColor="background1"/>
               </w:rPr>
             </w:pPr>
             <w:r>
               <w:rPr>
                 <w:b/>
                 <w:bCs/>
-              </w:rPr>
-              <w:t>Präsentation GUI Designvorlage</w:t>
-            </w:r>
-          </w:p>
-        </w:tc>
-        <w:tc>
-          <w:tcPr>
-            <w:tcW w:w="2494" w:type="dxa"/>
-          </w:tcPr>
-          <w:p>
-            <w:pPr>
-              <w:ind w:left="0" w:firstLine="0"/>
-              <w:jc w:val="left"/>
-            </w:pPr>
-            <w:r>
-              <w:t>Kundenmeinung</w:t>
-            </w:r>
-          </w:p>
-        </w:tc>
-        <w:tc>
-          <w:tcPr>
-            <w:tcW w:w="3625" w:type="dxa"/>
-          </w:tcPr>
-          <w:p>
-            <w:pPr>
-              <w:ind w:left="0" w:firstLine="0"/>
-              <w:jc w:val="left"/>
-            </w:pPr>
+                <w:color w:val="FFFFFF" w:themeColor="background1"/>
+              </w:rPr>
+              <w:t>Gui Anregungen</w:t>
+            </w:r>
           </w:p>
         </w:tc>
       </w:tr>
       <w:tr>
-        <w:tc>
-          <w:tcPr>
-            <w:tcW w:w="504" w:type="dxa"/>
-          </w:tcPr>
-          <w:p>
-            <w:pPr>
-              <w:ind w:left="0" w:firstLine="0"/>
-            </w:pPr>
-            <w:r>
-              <w:t>5</w:t>
-            </w:r>
-          </w:p>
-        </w:tc>
-        <w:tc>
-          <w:tcPr>
-            <w:tcW w:w="3618" w:type="dxa"/>
+        <w:trPr>
+          <w:cantSplit/>
+        </w:trPr>
+        <w:tc>
+          <w:tcPr>
+            <w:tcW w:w="10212" w:type="dxa"/>
+            <w:gridSpan w:val="2"/>
+          </w:tcPr>
+          <w:p>
+            <w:pPr>
+              <w:ind w:left="0" w:firstLine="0"/>
+            </w:pPr>
+            <w:r>
+              <w:lastRenderedPageBreak/>
+              <w:t xml:space="preserve">Diskussion: </w:t>
+            </w:r>
+          </w:p>
+          <w:p>
+            <w:pPr>
+              <w:ind w:left="0" w:firstLine="0"/>
+            </w:pPr>
+            <w:r>
+              <w:t>Gui wurde die gute Kooperate identity erwähnt.</w:t>
+            </w:r>
+          </w:p>
+          <w:p>
+            <w:pPr>
+              <w:ind w:left="0" w:firstLine="0"/>
+            </w:pPr>
+            <w:r>
+              <w:t>Klares Gui</w:t>
+            </w:r>
+          </w:p>
+          <w:p>
+            <w:pPr>
+              <w:ind w:left="0" w:firstLine="0"/>
+            </w:pPr>
+            <w:r>
+              <w:t>Keine usability issues , klares bedie</w:t>
+            </w:r>
+            <w:r>
+              <w:t>nungskonzept</w:t>
+            </w:r>
+          </w:p>
+        </w:tc>
+      </w:tr>
+      <w:tr>
+        <w:trPr>
+          <w:cantSplit/>
+        </w:trPr>
+        <w:tc>
+          <w:tcPr>
+            <w:tcW w:w="5106" w:type="dxa"/>
+          </w:tcPr>
+          <w:p>
+            <w:pPr>
+              <w:ind w:left="0" w:firstLine="0"/>
+            </w:pPr>
+            <w:r>
+              <w:t xml:space="preserve">Aufgaben: </w:t>
+            </w:r>
+          </w:p>
+        </w:tc>
+        <w:tc>
+          <w:tcPr>
+            <w:tcW w:w="5106" w:type="dxa"/>
+          </w:tcPr>
+          <w:p>
+            <w:pPr>
+              <w:ind w:left="0" w:firstLine="0"/>
+            </w:pPr>
+            <w:r>
+              <w:t xml:space="preserve">Verantwortlich: </w:t>
+            </w:r>
+          </w:p>
+        </w:tc>
+      </w:tr>
+    </w:tbl>
+    <w:p>
+      <w:pPr>
+        <w:ind w:left="0" w:firstLine="0"/>
+      </w:pPr>
+    </w:p>
+    <w:tbl>
+      <w:tblPr>
+        <w:tblStyle w:val="Tabellenraster"/>
+        <w:tblW w:w="0" w:type="auto"/>
+        <w:tblInd w:w="244" w:type="dxa"/>
+        <w:tblLook w:val="04A0" w:firstRow="1" w:lastRow="0" w:firstColumn="1" w:lastColumn="0" w:noHBand="0" w:noVBand="1"/>
+      </w:tblPr>
+      <w:tblGrid>
+        <w:gridCol w:w="5106"/>
+        <w:gridCol w:w="5106"/>
+      </w:tblGrid>
+      <w:tr>
+        <w:trPr>
+          <w:cantSplit/>
+        </w:trPr>
+        <w:tc>
+          <w:tcPr>
+            <w:tcW w:w="10212" w:type="dxa"/>
+            <w:gridSpan w:val="2"/>
+            <w:shd w:val="clear" w:color="auto" w:fill="002060"/>
           </w:tcPr>
           <w:p>
             <w:pPr>
@@ -1565,76 +2069,212 @@
               <w:rPr>
                 <w:b/>
                 <w:bCs/>
+                <w:color w:val="FFFFFF" w:themeColor="background1"/>
               </w:rPr>
             </w:pPr>
             <w:r>
               <w:rPr>
                 <w:b/>
                 <w:bCs/>
-              </w:rPr>
-              <w:t>Kundenwünsche</w:t>
-            </w:r>
-          </w:p>
+                <w:color w:val="FFFFFF" w:themeColor="background1"/>
+              </w:rPr>
+              <w:t>Inputs vom Kunden</w:t>
+            </w:r>
+          </w:p>
+        </w:tc>
+      </w:tr>
+      <w:tr>
+        <w:trPr>
+          <w:cantSplit/>
+        </w:trPr>
+        <w:tc>
+          <w:tcPr>
+            <w:tcW w:w="10212" w:type="dxa"/>
+            <w:gridSpan w:val="2"/>
+          </w:tcPr>
+          <w:p>
+            <w:pPr>
+              <w:ind w:left="0" w:firstLine="0"/>
+            </w:pPr>
+            <w:r>
+              <w:t xml:space="preserve">Diskussion: </w:t>
+            </w:r>
+          </w:p>
+          <w:p>
+            <w:pPr>
+              <w:ind w:left="0" w:firstLine="0"/>
+            </w:pPr>
+            <w:r>
+              <w:t>Wunschlos glücklich</w:t>
+            </w:r>
+          </w:p>
+        </w:tc>
+      </w:tr>
+      <w:tr>
+        <w:trPr>
+          <w:cantSplit/>
+        </w:trPr>
+        <w:tc>
+          <w:tcPr>
+            <w:tcW w:w="5106" w:type="dxa"/>
+          </w:tcPr>
+          <w:p>
+            <w:pPr>
+              <w:ind w:left="0" w:firstLine="0"/>
+            </w:pPr>
+            <w:r>
+              <w:t xml:space="preserve">Aufgaben: </w:t>
+            </w:r>
+            <w:r>
+              <w:t>nächstes mal eine richtige forwührung mit Geschichte usw.</w:t>
+            </w:r>
+          </w:p>
+        </w:tc>
+        <w:tc>
+          <w:tcPr>
+            <w:tcW w:w="5106" w:type="dxa"/>
+          </w:tcPr>
+          <w:p>
+            <w:pPr>
+              <w:ind w:left="0" w:firstLine="0"/>
+            </w:pPr>
+            <w:r>
+              <w:t xml:space="preserve">Verantwortlich: </w:t>
+            </w:r>
+          </w:p>
+        </w:tc>
+      </w:tr>
+    </w:tbl>
+    <w:p>
+      <w:pPr>
+        <w:ind w:left="0" w:firstLine="0"/>
+      </w:pPr>
+    </w:p>
+    <w:tbl>
+      <w:tblPr>
+        <w:tblStyle w:val="Tabellenraster"/>
+        <w:tblW w:w="0" w:type="auto"/>
+        <w:tblInd w:w="244" w:type="dxa"/>
+        <w:tblLook w:val="04A0" w:firstRow="1" w:lastRow="0" w:firstColumn="1" w:lastColumn="0" w:noHBand="0" w:noVBand="1"/>
+      </w:tblPr>
+      <w:tblGrid>
+        <w:gridCol w:w="5106"/>
+        <w:gridCol w:w="5106"/>
+      </w:tblGrid>
+      <w:tr>
+        <w:trPr>
+          <w:cantSplit/>
+        </w:trPr>
+        <w:tc>
+          <w:tcPr>
+            <w:tcW w:w="10212" w:type="dxa"/>
+            <w:gridSpan w:val="2"/>
+            <w:shd w:val="clear" w:color="auto" w:fill="002060"/>
+          </w:tcPr>
           <w:p>
             <w:pPr>
               <w:ind w:left="0" w:firstLine="0"/>
               <w:rPr>
                 <w:b/>
                 <w:bCs/>
+                <w:color w:val="FFFFFF" w:themeColor="background1"/>
               </w:rPr>
             </w:pPr>
             <w:r>
               <w:rPr>
                 <w:b/>
                 <w:bCs/>
-              </w:rPr>
-              <w:t>und Funktionsumfang</w:t>
-            </w:r>
-          </w:p>
-        </w:tc>
-        <w:tc>
-          <w:tcPr>
-            <w:tcW w:w="2494" w:type="dxa"/>
-          </w:tcPr>
-          <w:p>
-            <w:pPr>
-              <w:ind w:left="0" w:firstLine="0"/>
-              <w:jc w:val="left"/>
-            </w:pPr>
-            <w:r>
-              <w:t>Erfassen zusätzlicher Kundenwünsche</w:t>
-            </w:r>
-          </w:p>
-        </w:tc>
-        <w:tc>
-          <w:tcPr>
-            <w:tcW w:w="3625" w:type="dxa"/>
-          </w:tcPr>
-          <w:p>
-            <w:pPr>
-              <w:ind w:left="0" w:firstLine="0"/>
-              <w:jc w:val="left"/>
-            </w:pPr>
+                <w:color w:val="FFFFFF" w:themeColor="background1"/>
+              </w:rPr>
+              <w:t>Nächste mal</w:t>
+            </w:r>
           </w:p>
         </w:tc>
       </w:tr>
       <w:tr>
-        <w:tc>
-          <w:tcPr>
-            <w:tcW w:w="504" w:type="dxa"/>
-          </w:tcPr>
-          <w:p>
-            <w:pPr>
-              <w:ind w:left="0" w:firstLine="0"/>
-            </w:pPr>
-            <w:r>
-              <w:t>6</w:t>
-            </w:r>
-          </w:p>
-        </w:tc>
-        <w:tc>
-          <w:tcPr>
-            <w:tcW w:w="3618" w:type="dxa"/>
+        <w:trPr>
+          <w:cantSplit/>
+        </w:trPr>
+        <w:tc>
+          <w:tcPr>
+            <w:tcW w:w="10212" w:type="dxa"/>
+            <w:gridSpan w:val="2"/>
+          </w:tcPr>
+          <w:p>
+            <w:pPr>
+              <w:ind w:left="0" w:firstLine="0"/>
+            </w:pPr>
+            <w:r>
+              <w:t xml:space="preserve">Diskussion: </w:t>
+            </w:r>
+          </w:p>
+          <w:p>
+            <w:pPr>
+              <w:ind w:left="0" w:firstLine="0"/>
+            </w:pPr>
+          </w:p>
+        </w:tc>
+      </w:tr>
+      <w:tr>
+        <w:trPr>
+          <w:cantSplit/>
+        </w:trPr>
+        <w:tc>
+          <w:tcPr>
+            <w:tcW w:w="5106" w:type="dxa"/>
+          </w:tcPr>
+          <w:p>
+            <w:pPr>
+              <w:ind w:left="0" w:firstLine="0"/>
+            </w:pPr>
+            <w:r>
+              <w:t xml:space="preserve">Aufgaben: </w:t>
+            </w:r>
+            <w:r>
+              <w:t>Zeigen, dass man Fahrzeuge hinzufügen kann – hat man dem Kunde versprochen</w:t>
+            </w:r>
+          </w:p>
+        </w:tc>
+        <w:tc>
+          <w:tcPr>
+            <w:tcW w:w="5106" w:type="dxa"/>
+          </w:tcPr>
+          <w:p>
+            <w:pPr>
+              <w:ind w:left="0" w:firstLine="0"/>
+            </w:pPr>
+            <w:r>
+              <w:t xml:space="preserve">Verantwortlich: </w:t>
+            </w:r>
+          </w:p>
+        </w:tc>
+      </w:tr>
+    </w:tbl>
+    <w:p>
+      <w:pPr>
+        <w:ind w:left="0" w:firstLine="0"/>
+      </w:pPr>
+    </w:p>
+    <w:tbl>
+      <w:tblPr>
+        <w:tblStyle w:val="Tabellenraster"/>
+        <w:tblW w:w="0" w:type="auto"/>
+        <w:tblInd w:w="244" w:type="dxa"/>
+        <w:tblLook w:val="04A0" w:firstRow="1" w:lastRow="0" w:firstColumn="1" w:lastColumn="0" w:noHBand="0" w:noVBand="1"/>
+      </w:tblPr>
+      <w:tblGrid>
+        <w:gridCol w:w="5106"/>
+        <w:gridCol w:w="5106"/>
+      </w:tblGrid>
+      <w:tr>
+        <w:trPr>
+          <w:cantSplit/>
+        </w:trPr>
+        <w:tc>
+          <w:tcPr>
+            <w:tcW w:w="10212" w:type="dxa"/>
+            <w:gridSpan w:val="2"/>
+            <w:shd w:val="clear" w:color="auto" w:fill="002060"/>
           </w:tcPr>
           <w:p>
             <w:pPr>
@@ -1642,87 +2282,372 @@
               <w:rPr>
                 <w:b/>
                 <w:bCs/>
-              </w:rPr>
-            </w:pPr>
-            <w:r>
+                <w:color w:val="FFFFFF" w:themeColor="background1"/>
+              </w:rPr>
+            </w:pPr>
+          </w:p>
+        </w:tc>
+      </w:tr>
+      <w:tr>
+        <w:trPr>
+          <w:cantSplit/>
+        </w:trPr>
+        <w:tc>
+          <w:tcPr>
+            <w:tcW w:w="10212" w:type="dxa"/>
+            <w:gridSpan w:val="2"/>
+          </w:tcPr>
+          <w:p>
+            <w:pPr>
+              <w:ind w:left="0" w:firstLine="0"/>
+            </w:pPr>
+            <w:r>
+              <w:t xml:space="preserve">Diskussion: </w:t>
+            </w:r>
+          </w:p>
+          <w:p>
+            <w:pPr>
+              <w:ind w:left="0" w:firstLine="0"/>
+            </w:pPr>
+          </w:p>
+        </w:tc>
+      </w:tr>
+      <w:tr>
+        <w:trPr>
+          <w:cantSplit/>
+        </w:trPr>
+        <w:tc>
+          <w:tcPr>
+            <w:tcW w:w="5106" w:type="dxa"/>
+          </w:tcPr>
+          <w:p>
+            <w:pPr>
+              <w:ind w:left="0" w:firstLine="0"/>
+            </w:pPr>
+            <w:r>
+              <w:t xml:space="preserve">Aufgaben: </w:t>
+            </w:r>
+          </w:p>
+        </w:tc>
+        <w:tc>
+          <w:tcPr>
+            <w:tcW w:w="5106" w:type="dxa"/>
+          </w:tcPr>
+          <w:p>
+            <w:pPr>
+              <w:ind w:left="0" w:firstLine="0"/>
+            </w:pPr>
+            <w:r>
+              <w:t xml:space="preserve">Verantwortlich: </w:t>
+            </w:r>
+          </w:p>
+        </w:tc>
+      </w:tr>
+    </w:tbl>
+    <w:p>
+      <w:pPr>
+        <w:ind w:left="0" w:firstLine="0"/>
+      </w:pPr>
+    </w:p>
+    <w:tbl>
+      <w:tblPr>
+        <w:tblStyle w:val="Tabellenraster"/>
+        <w:tblW w:w="0" w:type="auto"/>
+        <w:tblInd w:w="244" w:type="dxa"/>
+        <w:tblLook w:val="04A0" w:firstRow="1" w:lastRow="0" w:firstColumn="1" w:lastColumn="0" w:noHBand="0" w:noVBand="1"/>
+      </w:tblPr>
+      <w:tblGrid>
+        <w:gridCol w:w="5106"/>
+        <w:gridCol w:w="5106"/>
+      </w:tblGrid>
+      <w:tr>
+        <w:trPr>
+          <w:cantSplit/>
+        </w:trPr>
+        <w:tc>
+          <w:tcPr>
+            <w:tcW w:w="10212" w:type="dxa"/>
+            <w:gridSpan w:val="2"/>
+            <w:shd w:val="clear" w:color="auto" w:fill="002060"/>
+          </w:tcPr>
+          <w:p>
+            <w:pPr>
+              <w:ind w:left="0" w:firstLine="0"/>
               <w:rPr>
                 <w:b/>
                 <w:bCs/>
-              </w:rPr>
-              <w:t>Ausblick und Pendenzen</w:t>
-            </w:r>
-          </w:p>
-          <w:p>
-            <w:pPr>
-              <w:pStyle w:val="Listenabsatz"/>
-              <w:numPr>
-                <w:ilvl w:val="0"/>
-                <w:numId w:val="13"/>
-              </w:numPr>
-            </w:pPr>
-            <w:r>
-              <w:t>Milestone 2</w:t>
-            </w:r>
-          </w:p>
-          <w:p>
-            <w:pPr>
-              <w:pStyle w:val="Listenabsatz"/>
-              <w:numPr>
-                <w:ilvl w:val="0"/>
-                <w:numId w:val="13"/>
-              </w:numPr>
+                <w:color w:val="FFFFFF" w:themeColor="background1"/>
+              </w:rPr>
+            </w:pPr>
+          </w:p>
+        </w:tc>
+      </w:tr>
+      <w:tr>
+        <w:trPr>
+          <w:cantSplit/>
+        </w:trPr>
+        <w:tc>
+          <w:tcPr>
+            <w:tcW w:w="10212" w:type="dxa"/>
+            <w:gridSpan w:val="2"/>
+          </w:tcPr>
+          <w:p>
+            <w:pPr>
+              <w:ind w:left="0" w:firstLine="0"/>
+            </w:pPr>
+            <w:r>
+              <w:t xml:space="preserve">Diskussion: </w:t>
+            </w:r>
+          </w:p>
+          <w:p>
+            <w:pPr>
+              <w:ind w:left="0" w:firstLine="0"/>
+            </w:pPr>
+          </w:p>
+        </w:tc>
+      </w:tr>
+      <w:tr>
+        <w:trPr>
+          <w:cantSplit/>
+        </w:trPr>
+        <w:tc>
+          <w:tcPr>
+            <w:tcW w:w="5106" w:type="dxa"/>
+          </w:tcPr>
+          <w:p>
+            <w:pPr>
+              <w:ind w:left="0" w:firstLine="0"/>
+            </w:pPr>
+            <w:r>
+              <w:t xml:space="preserve">Aufgaben: </w:t>
+            </w:r>
+          </w:p>
+        </w:tc>
+        <w:tc>
+          <w:tcPr>
+            <w:tcW w:w="5106" w:type="dxa"/>
+          </w:tcPr>
+          <w:p>
+            <w:pPr>
+              <w:ind w:left="0" w:firstLine="0"/>
+            </w:pPr>
+            <w:r>
+              <w:t xml:space="preserve">Verantwortlich: </w:t>
+            </w:r>
+          </w:p>
+        </w:tc>
+      </w:tr>
+    </w:tbl>
+    <w:p>
+      <w:pPr>
+        <w:ind w:left="0" w:firstLine="0"/>
+      </w:pPr>
+    </w:p>
+    <w:tbl>
+      <w:tblPr>
+        <w:tblStyle w:val="Tabellenraster"/>
+        <w:tblW w:w="0" w:type="auto"/>
+        <w:tblInd w:w="244" w:type="dxa"/>
+        <w:tblLook w:val="04A0" w:firstRow="1" w:lastRow="0" w:firstColumn="1" w:lastColumn="0" w:noHBand="0" w:noVBand="1"/>
+      </w:tblPr>
+      <w:tblGrid>
+        <w:gridCol w:w="5106"/>
+        <w:gridCol w:w="5106"/>
+      </w:tblGrid>
+      <w:tr>
+        <w:trPr>
+          <w:cantSplit/>
+        </w:trPr>
+        <w:tc>
+          <w:tcPr>
+            <w:tcW w:w="10212" w:type="dxa"/>
+            <w:gridSpan w:val="2"/>
+            <w:shd w:val="clear" w:color="auto" w:fill="002060"/>
+          </w:tcPr>
+          <w:p>
+            <w:pPr>
+              <w:ind w:left="0" w:firstLine="0"/>
               <w:rPr>
                 <w:b/>
                 <w:bCs/>
-              </w:rPr>
-            </w:pPr>
-            <w:r>
-              <w:t>Pendenzen M1</w:t>
-            </w:r>
-          </w:p>
-        </w:tc>
-        <w:tc>
-          <w:tcPr>
-            <w:tcW w:w="2494" w:type="dxa"/>
-          </w:tcPr>
-          <w:p>
-            <w:pPr>
-              <w:ind w:left="0" w:firstLine="0"/>
-            </w:pPr>
-            <w:proofErr w:type="spellStart"/>
-            <w:r>
-              <w:t>ggF.</w:t>
-            </w:r>
-            <w:proofErr w:type="spellEnd"/>
-            <w:r>
-              <w:t xml:space="preserve"> Zusätzliche </w:t>
-            </w:r>
-            <w:proofErr w:type="spellStart"/>
-            <w:r>
-              <w:t>Issues</w:t>
-            </w:r>
-            <w:proofErr w:type="spellEnd"/>
-          </w:p>
-          <w:p>
-            <w:pPr>
-              <w:ind w:left="0" w:firstLine="0"/>
-            </w:pPr>
-          </w:p>
-        </w:tc>
-        <w:tc>
-          <w:tcPr>
-            <w:tcW w:w="3625" w:type="dxa"/>
-          </w:tcPr>
-          <w:p>
-            <w:pPr>
-              <w:ind w:left="0" w:firstLine="0"/>
-            </w:pPr>
+                <w:color w:val="FFFFFF" w:themeColor="background1"/>
+              </w:rPr>
+            </w:pPr>
+          </w:p>
+        </w:tc>
+      </w:tr>
+      <w:tr>
+        <w:trPr>
+          <w:cantSplit/>
+        </w:trPr>
+        <w:tc>
+          <w:tcPr>
+            <w:tcW w:w="10212" w:type="dxa"/>
+            <w:gridSpan w:val="2"/>
+          </w:tcPr>
+          <w:p>
+            <w:pPr>
+              <w:ind w:left="0" w:firstLine="0"/>
+            </w:pPr>
+            <w:r>
+              <w:t xml:space="preserve">Diskussion: </w:t>
+            </w:r>
+          </w:p>
+          <w:p>
+            <w:pPr>
+              <w:ind w:left="0" w:firstLine="0"/>
+            </w:pPr>
+          </w:p>
+        </w:tc>
+      </w:tr>
+      <w:tr>
+        <w:trPr>
+          <w:cantSplit/>
+        </w:trPr>
+        <w:tc>
+          <w:tcPr>
+            <w:tcW w:w="5106" w:type="dxa"/>
+          </w:tcPr>
+          <w:p>
+            <w:pPr>
+              <w:ind w:left="0" w:firstLine="0"/>
+            </w:pPr>
+            <w:r>
+              <w:t xml:space="preserve">Aufgaben: </w:t>
+            </w:r>
+          </w:p>
+        </w:tc>
+        <w:tc>
+          <w:tcPr>
+            <w:tcW w:w="5106" w:type="dxa"/>
+          </w:tcPr>
+          <w:p>
+            <w:pPr>
+              <w:ind w:left="0" w:firstLine="0"/>
+            </w:pPr>
+            <w:r>
+              <w:t xml:space="preserve">Verantwortlich: </w:t>
+            </w:r>
           </w:p>
         </w:tc>
       </w:tr>
     </w:tbl>
-    <w:p/>
-    <w:p/>
+    <w:p>
+      <w:pPr>
+        <w:ind w:left="0" w:firstLine="0"/>
+      </w:pPr>
+    </w:p>
+    <w:tbl>
+      <w:tblPr>
+        <w:tblStyle w:val="Tabellenraster"/>
+        <w:tblW w:w="0" w:type="auto"/>
+        <w:tblInd w:w="244" w:type="dxa"/>
+        <w:tblLook w:val="04A0" w:firstRow="1" w:lastRow="0" w:firstColumn="1" w:lastColumn="0" w:noHBand="0" w:noVBand="1"/>
+      </w:tblPr>
+      <w:tblGrid>
+        <w:gridCol w:w="5106"/>
+        <w:gridCol w:w="5106"/>
+      </w:tblGrid>
+      <w:tr>
+        <w:trPr>
+          <w:cantSplit/>
+        </w:trPr>
+        <w:tc>
+          <w:tcPr>
+            <w:tcW w:w="10212" w:type="dxa"/>
+            <w:gridSpan w:val="2"/>
+            <w:shd w:val="clear" w:color="auto" w:fill="002060"/>
+          </w:tcPr>
+          <w:p>
+            <w:pPr>
+              <w:ind w:left="0" w:firstLine="0"/>
+              <w:rPr>
+                <w:b/>
+                <w:bCs/>
+                <w:color w:val="FFFFFF" w:themeColor="background1"/>
+              </w:rPr>
+            </w:pPr>
+          </w:p>
+        </w:tc>
+      </w:tr>
+      <w:tr>
+        <w:trPr>
+          <w:cantSplit/>
+        </w:trPr>
+        <w:tc>
+          <w:tcPr>
+            <w:tcW w:w="10212" w:type="dxa"/>
+            <w:gridSpan w:val="2"/>
+          </w:tcPr>
+          <w:p>
+            <w:pPr>
+              <w:ind w:left="0" w:firstLine="0"/>
+            </w:pPr>
+            <w:r>
+              <w:t xml:space="preserve">Diskussion: </w:t>
+            </w:r>
+          </w:p>
+          <w:p>
+            <w:pPr>
+              <w:ind w:left="0" w:firstLine="0"/>
+            </w:pPr>
+          </w:p>
+        </w:tc>
+      </w:tr>
+      <w:tr>
+        <w:trPr>
+          <w:cantSplit/>
+        </w:trPr>
+        <w:tc>
+          <w:tcPr>
+            <w:tcW w:w="5106" w:type="dxa"/>
+          </w:tcPr>
+          <w:p>
+            <w:pPr>
+              <w:ind w:left="0" w:firstLine="0"/>
+            </w:pPr>
+            <w:r>
+              <w:t xml:space="preserve">Aufgaben: </w:t>
+            </w:r>
+          </w:p>
+        </w:tc>
+        <w:tc>
+          <w:tcPr>
+            <w:tcW w:w="5106" w:type="dxa"/>
+          </w:tcPr>
+          <w:p>
+            <w:pPr>
+              <w:ind w:left="0" w:firstLine="0"/>
+            </w:pPr>
+            <w:r>
+              <w:t xml:space="preserve">Verantwortlich: </w:t>
+            </w:r>
+          </w:p>
+        </w:tc>
+      </w:tr>
+    </w:tbl>
+    <w:p>
+      <w:pPr>
+        <w:ind w:left="0" w:firstLine="0"/>
+      </w:pPr>
+    </w:p>
+    <w:p>
+      <w:pPr>
+        <w:ind w:left="0" w:firstLine="0"/>
+      </w:pPr>
+    </w:p>
+    <w:p>
+      <w:pPr>
+        <w:ind w:left="0" w:firstLine="0"/>
+      </w:pPr>
+      <w:bookmarkStart w:id="1" w:name="_GoBack"/>
+      <w:bookmarkEnd w:id="1"/>
+    </w:p>
+    <w:p>
+      <w:pPr>
+        <w:ind w:left="0" w:firstLine="0"/>
+      </w:pPr>
+    </w:p>
     <w:p>
       <w:pPr>
         <w:ind w:left="0" w:firstLine="0"/>
@@ -1792,6 +2717,61 @@
       <w:rPr>
         <w:b/>
         <w:bCs/>
+        <w:color w:val="FFFFFF" w:themeColor="background1"/>
+        <w:sz w:val="28"/>
+        <w:szCs w:val="28"/>
+      </w:rPr>
+    </w:pPr>
+  </w:p>
+  <w:p>
+    <w:pPr>
+      <w:spacing w:after="160" w:line="259" w:lineRule="auto"/>
+      <w:ind w:left="0" w:right="0" w:firstLine="708"/>
+      <w:jc w:val="left"/>
+      <w:rPr>
+        <w:b/>
+        <w:bCs/>
+        <w:color w:val="FFFFFF" w:themeColor="background1"/>
+        <w:sz w:val="28"/>
+        <w:szCs w:val="28"/>
+      </w:rPr>
+    </w:pPr>
+  </w:p>
+  <w:p>
+    <w:pPr>
+      <w:tabs>
+        <w:tab w:val="left" w:pos="4397"/>
+      </w:tabs>
+      <w:spacing w:after="160" w:line="259" w:lineRule="auto"/>
+      <w:ind w:left="0" w:right="0" w:firstLine="708"/>
+      <w:jc w:val="left"/>
+      <w:rPr>
+        <w:b/>
+        <w:bCs/>
+        <w:color w:val="FFFFFF" w:themeColor="background1"/>
+        <w:sz w:val="28"/>
+        <w:szCs w:val="28"/>
+      </w:rPr>
+    </w:pPr>
+    <w:r>
+      <w:rPr>
+        <w:b/>
+        <w:bCs/>
+        <w:color w:val="FFFFFF" w:themeColor="background1"/>
+        <w:sz w:val="28"/>
+        <w:szCs w:val="28"/>
+      </w:rPr>
+      <w:tab/>
+    </w:r>
+  </w:p>
+  <w:p>
+    <w:pPr>
+      <w:spacing w:after="160" w:line="259" w:lineRule="auto"/>
+      <w:ind w:left="0" w:right="0" w:firstLine="708"/>
+      <w:jc w:val="left"/>
+      <w:rPr>
+        <w:b/>
+        <w:bCs/>
         <w:sz w:val="28"/>
         <w:szCs w:val="28"/>
       </w:rPr>
@@ -1817,7 +2797,7 @@
           <wp:extent cx="7559675" cy="1454439"/>
           <wp:effectExtent l="0" t="0" r="3175" b="0"/>
           <wp:wrapNone/>
-          <wp:docPr id="5" name="Grafik 5"/>
+          <wp:docPr id="4996" name="Grafik 4996"/>
           <wp:cNvGraphicFramePr>
             <a:graphicFrameLocks xmlns:a="http://schemas.openxmlformats.org/drawingml/2006/main" noChangeAspect="1"/>
           </wp:cNvGraphicFramePr>
@@ -6587,7 +7567,7 @@
 </file>
 
 <file path=customXml/itemProps1.xml><?xml version="1.0" encoding="utf-8"?>
-<ds:datastoreItem xmlns:ds="http://schemas.openxmlformats.org/officeDocument/2006/customXml" ds:itemID="{D94ED691-D018-4285-9B45-5B97646A0785}">
+<ds:datastoreItem xmlns:ds="http://schemas.openxmlformats.org/officeDocument/2006/customXml" ds:itemID="{C3559F50-29A5-4E4C-A4BC-3DA4CB9F1C55}">
   <ds:schemaRefs>
     <ds:schemaRef ds:uri="http://schemas.openxmlformats.org/officeDocument/2006/bibliography"/>
   </ds:schemaRefs>

</xml_diff>

<commit_message>
Protokoll revidiert und ergänzt
</commit_message>
<xml_diff>
--- a/documents/00_Sitzungen/Milestone_1/Gruppe16-FOS-Protokoll-Meilenstein1.docx
+++ b/documents/00_Sitzungen/Milestone_1/Gruppe16-FOS-Protokoll-Meilenstein1.docx
@@ -1042,26 +1042,31 @@
     </w:p>
     <w:p>
       <w:pPr>
+        <w:pStyle w:val="berschrift1"/>
         <w:ind w:left="0" w:firstLine="0"/>
       </w:pPr>
+      <w:r>
+        <w:lastRenderedPageBreak/>
+        <w:t>Traktanden</w:t>
+      </w:r>
     </w:p>
     <w:tbl>
       <w:tblPr>
         <w:tblStyle w:val="Tabellenraster"/>
-        <w:tblW w:w="6623" w:type="dxa"/>
+        <w:tblW w:w="10099" w:type="dxa"/>
         <w:tblInd w:w="244" w:type="dxa"/>
         <w:tblLook w:val="04A0" w:firstRow="1" w:lastRow="0" w:firstColumn="1" w:lastColumn="0" w:noHBand="0" w:noVBand="1"/>
       </w:tblPr>
       <w:tblGrid>
-        <w:gridCol w:w="516"/>
-        <w:gridCol w:w="3614"/>
-        <w:gridCol w:w="2493"/>
+        <w:gridCol w:w="515"/>
+        <w:gridCol w:w="4056"/>
+        <w:gridCol w:w="5528"/>
       </w:tblGrid>
       <w:tr>
         <w:tc>
           <w:tcPr>
             <w:tcW w:w="515" w:type="dxa"/>
-            <w:shd w:val="clear" w:color="auto" w:fill="1F4E79" w:themeFill="accent5" w:themeFillShade="80"/>
+            <w:shd w:val="clear" w:color="auto" w:fill="4063B4"/>
           </w:tcPr>
           <w:p>
             <w:pPr>
@@ -1080,8 +1085,8 @@
         </w:tc>
         <w:tc>
           <w:tcPr>
-            <w:tcW w:w="3615" w:type="dxa"/>
-            <w:shd w:val="clear" w:color="auto" w:fill="1F4E79" w:themeFill="accent5" w:themeFillShade="80"/>
+            <w:tcW w:w="4056" w:type="dxa"/>
+            <w:shd w:val="clear" w:color="auto" w:fill="4063B4"/>
           </w:tcPr>
           <w:p>
             <w:pPr>
@@ -1100,8 +1105,8 @@
         </w:tc>
         <w:tc>
           <w:tcPr>
-            <w:tcW w:w="2493" w:type="dxa"/>
-            <w:shd w:val="clear" w:color="auto" w:fill="1F4E79" w:themeFill="accent5" w:themeFillShade="80"/>
+            <w:tcW w:w="5528" w:type="dxa"/>
+            <w:shd w:val="clear" w:color="auto" w:fill="4063B4"/>
           </w:tcPr>
           <w:p>
             <w:pPr>
@@ -1135,7 +1140,7 @@
         </w:tc>
         <w:tc>
           <w:tcPr>
-            <w:tcW w:w="3615" w:type="dxa"/>
+            <w:tcW w:w="4056" w:type="dxa"/>
           </w:tcPr>
           <w:p>
             <w:pPr>
@@ -1192,7 +1197,7 @@
         </w:tc>
         <w:tc>
           <w:tcPr>
-            <w:tcW w:w="2493" w:type="dxa"/>
+            <w:tcW w:w="5528" w:type="dxa"/>
           </w:tcPr>
           <w:p>
             <w:pPr>
@@ -1230,7 +1235,7 @@
         </w:tc>
         <w:tc>
           <w:tcPr>
-            <w:tcW w:w="3615" w:type="dxa"/>
+            <w:tcW w:w="4056" w:type="dxa"/>
           </w:tcPr>
           <w:p>
             <w:pPr>
@@ -1275,7 +1280,7 @@
         </w:tc>
         <w:tc>
           <w:tcPr>
-            <w:tcW w:w="2493" w:type="dxa"/>
+            <w:tcW w:w="5528" w:type="dxa"/>
           </w:tcPr>
           <w:p>
             <w:pPr>
@@ -1304,7 +1309,7 @@
         </w:tc>
         <w:tc>
           <w:tcPr>
-            <w:tcW w:w="3615" w:type="dxa"/>
+            <w:tcW w:w="4056" w:type="dxa"/>
           </w:tcPr>
           <w:p>
             <w:pPr>
@@ -1325,7 +1330,7 @@
         </w:tc>
         <w:tc>
           <w:tcPr>
-            <w:tcW w:w="2493" w:type="dxa"/>
+            <w:tcW w:w="5528" w:type="dxa"/>
           </w:tcPr>
           <w:p>
             <w:pPr>
@@ -1354,7 +1359,7 @@
         </w:tc>
         <w:tc>
           <w:tcPr>
-            <w:tcW w:w="3615" w:type="dxa"/>
+            <w:tcW w:w="4056" w:type="dxa"/>
           </w:tcPr>
           <w:p>
             <w:pPr>
@@ -1391,7 +1396,7 @@
         </w:tc>
         <w:tc>
           <w:tcPr>
-            <w:tcW w:w="2493" w:type="dxa"/>
+            <w:tcW w:w="5528" w:type="dxa"/>
           </w:tcPr>
           <w:p>
             <w:pPr>
@@ -1420,7 +1425,7 @@
         </w:tc>
         <w:tc>
           <w:tcPr>
-            <w:tcW w:w="3615" w:type="dxa"/>
+            <w:tcW w:w="4056" w:type="dxa"/>
           </w:tcPr>
           <w:p>
             <w:pPr>
@@ -1469,7 +1474,7 @@
         </w:tc>
         <w:tc>
           <w:tcPr>
-            <w:tcW w:w="2493" w:type="dxa"/>
+            <w:tcW w:w="5528" w:type="dxa"/>
           </w:tcPr>
           <w:p>
             <w:pPr>
@@ -1487,15 +1492,18 @@
         </w:tc>
       </w:tr>
     </w:tbl>
-    <w:p/>
-    <w:p/>
+    <w:p>
+      <w:pPr>
+        <w:ind w:left="0" w:firstLine="0"/>
+      </w:pPr>
+    </w:p>
     <w:p>
       <w:pPr>
         <w:pStyle w:val="berschrift1"/>
         <w:ind w:left="0" w:firstLine="0"/>
       </w:pPr>
       <w:r>
-        <w:t>Traktanden</w:t>
+        <w:t>Sitzungsresultate</w:t>
       </w:r>
     </w:p>
     <w:tbl>
@@ -1517,7 +1525,7 @@
           <w:tcPr>
             <w:tcW w:w="10212" w:type="dxa"/>
             <w:gridSpan w:val="2"/>
-            <w:shd w:val="clear" w:color="auto" w:fill="002060"/>
+            <w:shd w:val="clear" w:color="auto" w:fill="4063B4"/>
           </w:tcPr>
           <w:p>
             <w:pPr>
@@ -1551,8 +1559,16 @@
           <w:p>
             <w:pPr>
               <w:ind w:left="0" w:firstLine="0"/>
-            </w:pPr>
-            <w:r>
+              <w:rPr>
+                <w:b/>
+                <w:bCs/>
+              </w:rPr>
+            </w:pPr>
+            <w:r>
+              <w:rPr>
+                <w:b/>
+                <w:bCs/>
+              </w:rPr>
               <w:t xml:space="preserve">Diskussion: </w:t>
             </w:r>
           </w:p>
@@ -1561,7 +1577,10 @@
               <w:ind w:left="0" w:firstLine="0"/>
             </w:pPr>
             <w:r>
-              <w:t xml:space="preserve">Issues wir sind leicht im Rückstand, aber </w:t>
+              <w:t>Bis auf Testklasse und Unittestvorlagen sind alle Issues Milestone 1 geschlossen</w:t>
+            </w:r>
+            <w:r>
+              <w:t xml:space="preserve"> </w:t>
             </w:r>
           </w:p>
         </w:tc>
@@ -1577,9 +1596,25 @@
           <w:p>
             <w:pPr>
               <w:ind w:left="0" w:firstLine="0"/>
-            </w:pPr>
-            <w:r>
+              <w:rPr>
+                <w:b/>
+                <w:bCs/>
+              </w:rPr>
+            </w:pPr>
+            <w:r>
+              <w:rPr>
+                <w:b/>
+                <w:bCs/>
+              </w:rPr>
               <w:t xml:space="preserve">Aufgaben: </w:t>
+            </w:r>
+          </w:p>
+          <w:p>
+            <w:pPr>
+              <w:ind w:left="0" w:firstLine="0"/>
+            </w:pPr>
+            <w:r>
+              <w:t>Zukunft Erfassung Zeit mit Issue</w:t>
             </w:r>
           </w:p>
         </w:tc>
@@ -1590,10 +1625,23 @@
           <w:p>
             <w:pPr>
               <w:ind w:left="0" w:firstLine="0"/>
-            </w:pPr>
-            <w:r>
+              <w:rPr>
+                <w:b/>
+                <w:bCs/>
+              </w:rPr>
+            </w:pPr>
+            <w:r>
+              <w:rPr>
+                <w:b/>
+                <w:bCs/>
+              </w:rPr>
               <w:t xml:space="preserve">Verantwortlich: </w:t>
             </w:r>
+          </w:p>
+          <w:p>
+            <w:pPr>
+              <w:ind w:left="0" w:firstLine="0"/>
+            </w:pPr>
           </w:p>
         </w:tc>
       </w:tr>
@@ -1618,7 +1666,7 @@
           <w:tcPr>
             <w:tcW w:w="10212" w:type="dxa"/>
             <w:gridSpan w:val="2"/>
-            <w:shd w:val="clear" w:color="auto" w:fill="002060"/>
+            <w:shd w:val="clear" w:color="auto" w:fill="4063B4"/>
           </w:tcPr>
           <w:p>
             <w:pPr>
@@ -1652,11 +1700,23 @@
           <w:p>
             <w:pPr>
               <w:ind w:left="0" w:firstLine="0"/>
-            </w:pPr>
-            <w:r>
+              <w:rPr>
+                <w:b/>
+                <w:bCs/>
+              </w:rPr>
+            </w:pPr>
+            <w:r>
+              <w:rPr>
+                <w:b/>
+                <w:bCs/>
+              </w:rPr>
               <w:t>Diskussion</w:t>
             </w:r>
             <w:r>
+              <w:rPr>
+                <w:b/>
+                <w:bCs/>
+              </w:rPr>
               <w:t xml:space="preserve">: </w:t>
             </w:r>
           </w:p>
@@ -1666,6 +1726,9 @@
             </w:pPr>
             <w:r>
               <w:t>Marco hat das</w:t>
+            </w:r>
+            <w:r>
+              <w:t xml:space="preserve"> Datenbank Schema präsentiert. Kunde ist zufrieden</w:t>
             </w:r>
           </w:p>
         </w:tc>
@@ -1681,9 +1744,41 @@
           <w:p>
             <w:pPr>
               <w:ind w:left="0" w:firstLine="0"/>
-            </w:pPr>
-            <w:r>
+              <w:rPr>
+                <w:b/>
+                <w:bCs/>
+              </w:rPr>
+            </w:pPr>
+            <w:r>
+              <w:rPr>
+                <w:b/>
+                <w:bCs/>
+              </w:rPr>
               <w:t xml:space="preserve">Aufgaben: </w:t>
+            </w:r>
+          </w:p>
+          <w:p>
+            <w:pPr>
+              <w:pStyle w:val="Listenabsatz"/>
+              <w:numPr>
+                <w:ilvl w:val="0"/>
+                <w:numId w:val="21"/>
+              </w:numPr>
+            </w:pPr>
+            <w:r>
+              <w:t>Active Flag für Fahrzeuge Datenbank</w:t>
+            </w:r>
+          </w:p>
+          <w:p>
+            <w:pPr>
+              <w:pStyle w:val="Listenabsatz"/>
+              <w:numPr>
+                <w:ilvl w:val="0"/>
+                <w:numId w:val="21"/>
+              </w:numPr>
+            </w:pPr>
+            <w:r>
+              <w:t>Optional: zusätzliche Tabelle mit bereits angefahrenen Orten</w:t>
             </w:r>
           </w:p>
         </w:tc>
@@ -1694,9 +1789,33 @@
           <w:p>
             <w:pPr>
               <w:ind w:left="0" w:firstLine="0"/>
-            </w:pPr>
-            <w:r>
+              <w:rPr>
+                <w:b/>
+                <w:bCs/>
+              </w:rPr>
+            </w:pPr>
+            <w:r>
+              <w:rPr>
+                <w:b/>
+                <w:bCs/>
+              </w:rPr>
               <w:t xml:space="preserve">Verantwortlich: </w:t>
+            </w:r>
+          </w:p>
+          <w:p>
+            <w:pPr>
+              <w:ind w:left="0" w:firstLine="0"/>
+            </w:pPr>
+            <w:r>
+              <w:t>Marco Sutter</w:t>
+            </w:r>
+          </w:p>
+          <w:p>
+            <w:pPr>
+              <w:ind w:left="0" w:firstLine="0"/>
+            </w:pPr>
+            <w:r>
+              <w:t>Jonas Rüegge</w:t>
             </w:r>
           </w:p>
         </w:tc>
@@ -1726,7 +1845,7 @@
           <w:tcPr>
             <w:tcW w:w="10212" w:type="dxa"/>
             <w:gridSpan w:val="2"/>
-            <w:shd w:val="clear" w:color="auto" w:fill="002060"/>
+            <w:shd w:val="clear" w:color="auto" w:fill="4063B4"/>
           </w:tcPr>
           <w:p>
             <w:pPr>
@@ -1760,8 +1879,16 @@
           <w:p>
             <w:pPr>
               <w:ind w:left="0" w:firstLine="0"/>
-            </w:pPr>
-            <w:r>
+              <w:rPr>
+                <w:b/>
+                <w:bCs/>
+              </w:rPr>
+            </w:pPr>
+            <w:r>
+              <w:rPr>
+                <w:b/>
+                <w:bCs/>
+              </w:rPr>
               <w:t xml:space="preserve">Diskussion: </w:t>
             </w:r>
           </w:p>
@@ -1770,7 +1897,22 @@
               <w:ind w:left="0" w:firstLine="0"/>
             </w:pPr>
             <w:r>
-              <w:t xml:space="preserve">Wurde als praktisches featur für spätere </w:t>
+              <w:t xml:space="preserve">Wurde als praktisches </w:t>
+            </w:r>
+            <w:r>
+              <w:t>F</w:t>
+            </w:r>
+            <w:r>
+              <w:t>eatur</w:t>
+            </w:r>
+            <w:r>
+              <w:t>e</w:t>
+            </w:r>
+            <w:r>
+              <w:t xml:space="preserve"> für spätere </w:t>
+            </w:r>
+            <w:r>
+              <w:t>Entwicklungen präsentiert</w:t>
             </w:r>
           </w:p>
         </w:tc>
@@ -1786,9 +1928,25 @@
           <w:p>
             <w:pPr>
               <w:ind w:left="0" w:firstLine="0"/>
-            </w:pPr>
-            <w:r>
+              <w:rPr>
+                <w:b/>
+                <w:bCs/>
+              </w:rPr>
+            </w:pPr>
+            <w:r>
+              <w:rPr>
+                <w:b/>
+                <w:bCs/>
+              </w:rPr>
               <w:t xml:space="preserve">Aufgaben: </w:t>
+            </w:r>
+          </w:p>
+          <w:p>
+            <w:pPr>
+              <w:ind w:left="0" w:firstLine="0"/>
+            </w:pPr>
+            <w:r>
+              <w:t>ggF. Beispiel in zukünftigem Milestone</w:t>
             </w:r>
           </w:p>
         </w:tc>
@@ -1799,9 +1957,25 @@
           <w:p>
             <w:pPr>
               <w:ind w:left="0" w:firstLine="0"/>
-            </w:pPr>
-            <w:r>
+              <w:rPr>
+                <w:b/>
+                <w:bCs/>
+              </w:rPr>
+            </w:pPr>
+            <w:r>
+              <w:rPr>
+                <w:b/>
+                <w:bCs/>
+              </w:rPr>
               <w:t xml:space="preserve">Verantwortlich: </w:t>
+            </w:r>
+          </w:p>
+          <w:p>
+            <w:pPr>
+              <w:ind w:left="0" w:firstLine="0"/>
+            </w:pPr>
+            <w:r>
+              <w:t>Reto Mayer</w:t>
             </w:r>
           </w:p>
         </w:tc>
@@ -1831,7 +2005,7 @@
           <w:tcPr>
             <w:tcW w:w="10212" w:type="dxa"/>
             <w:gridSpan w:val="2"/>
-            <w:shd w:val="clear" w:color="auto" w:fill="002060"/>
+            <w:shd w:val="clear" w:color="auto" w:fill="4063B4"/>
           </w:tcPr>
           <w:p>
             <w:pPr>
@@ -1848,7 +2022,23 @@
                 <w:bCs/>
                 <w:color w:val="FFFFFF" w:themeColor="background1"/>
               </w:rPr>
-              <w:t>Tanken evtl. aus dem Pflichtenheft nehmen</w:t>
+              <w:t>Tanken</w:t>
+            </w:r>
+            <w:r>
+              <w:rPr>
+                <w:b/>
+                <w:bCs/>
+                <w:color w:val="FFFFFF" w:themeColor="background1"/>
+              </w:rPr>
+              <w:t xml:space="preserve"> </w:t>
+            </w:r>
+            <w:r>
+              <w:rPr>
+                <w:b/>
+                <w:bCs/>
+                <w:color w:val="FFFFFF" w:themeColor="background1"/>
+              </w:rPr>
+              <w:t>aus dem Pflichtenheft nehmen</w:t>
             </w:r>
           </w:p>
         </w:tc>
@@ -1865,8 +2055,16 @@
           <w:p>
             <w:pPr>
               <w:ind w:left="0" w:firstLine="0"/>
-            </w:pPr>
-            <w:r>
+              <w:rPr>
+                <w:b/>
+                <w:bCs/>
+              </w:rPr>
+            </w:pPr>
+            <w:r>
+              <w:rPr>
+                <w:b/>
+                <w:bCs/>
+              </w:rPr>
               <w:t xml:space="preserve">Diskussion: </w:t>
             </w:r>
           </w:p>
@@ -1875,7 +2073,37 @@
               <w:ind w:left="0" w:firstLine="0"/>
             </w:pPr>
             <w:r>
-              <w:t>Kann weggenommen werden, dafür wir uns auf wichtiges fokosieren könen wurde mit Herrn perelano so besprochen</w:t>
+              <w:t xml:space="preserve">Kann weggenommen werden, </w:t>
+            </w:r>
+            <w:r>
+              <w:t>sodass</w:t>
+            </w:r>
+            <w:r>
+              <w:t xml:space="preserve"> wir uns auf wichtiges fok</w:t>
+            </w:r>
+            <w:r>
+              <w:t>u</w:t>
+            </w:r>
+            <w:r>
+              <w:t>sieren kön</w:t>
+            </w:r>
+            <w:r>
+              <w:t>n</w:t>
+            </w:r>
+            <w:r>
+              <w:t xml:space="preserve">en wurde mit Herrn </w:t>
+            </w:r>
+            <w:r>
+              <w:t>P</w:t>
+            </w:r>
+            <w:r>
+              <w:t>erel</w:t>
+            </w:r>
+            <w:r>
+              <w:t>l</w:t>
+            </w:r>
+            <w:r>
+              <w:t>ano so besprochen</w:t>
             </w:r>
           </w:p>
         </w:tc>
@@ -1891,9 +2119,25 @@
           <w:p>
             <w:pPr>
               <w:ind w:left="0" w:firstLine="0"/>
-            </w:pPr>
-            <w:r>
+              <w:rPr>
+                <w:b/>
+                <w:bCs/>
+              </w:rPr>
+            </w:pPr>
+            <w:r>
+              <w:rPr>
+                <w:b/>
+                <w:bCs/>
+              </w:rPr>
               <w:t xml:space="preserve">Aufgaben: </w:t>
+            </w:r>
+          </w:p>
+          <w:p>
+            <w:pPr>
+              <w:ind w:left="0" w:firstLine="0"/>
+            </w:pPr>
+            <w:r>
+              <w:t>Tanken entfernen, Pflichtenheft anpassen</w:t>
             </w:r>
           </w:p>
         </w:tc>
@@ -1904,8 +2148,16 @@
           <w:p>
             <w:pPr>
               <w:ind w:left="0" w:firstLine="0"/>
-            </w:pPr>
-            <w:r>
+              <w:rPr>
+                <w:b/>
+                <w:bCs/>
+              </w:rPr>
+            </w:pPr>
+            <w:r>
+              <w:rPr>
+                <w:b/>
+                <w:bCs/>
+              </w:rPr>
               <w:t xml:space="preserve">Verantwortlich: </w:t>
             </w:r>
           </w:p>
@@ -1936,7 +2188,7 @@
           <w:tcPr>
             <w:tcW w:w="10212" w:type="dxa"/>
             <w:gridSpan w:val="2"/>
-            <w:shd w:val="clear" w:color="auto" w:fill="002060"/>
+            <w:shd w:val="clear" w:color="auto" w:fill="4063B4"/>
           </w:tcPr>
           <w:p>
             <w:pPr>
@@ -1970,9 +2222,16 @@
           <w:p>
             <w:pPr>
               <w:ind w:left="0" w:firstLine="0"/>
-            </w:pPr>
-            <w:r>
-              <w:lastRenderedPageBreak/>
+              <w:rPr>
+                <w:b/>
+                <w:bCs/>
+              </w:rPr>
+            </w:pPr>
+            <w:r>
+              <w:rPr>
+                <w:b/>
+                <w:bCs/>
+              </w:rPr>
               <w:t xml:space="preserve">Diskussion: </w:t>
             </w:r>
           </w:p>
@@ -1997,7 +2256,19 @@
               <w:ind w:left="0" w:firstLine="0"/>
             </w:pPr>
             <w:r>
-              <w:t>Keine usability issues , klares bedie</w:t>
+              <w:t xml:space="preserve">Keine usability issues , </w:t>
+            </w:r>
+            <w:r>
+              <w:t>K</w:t>
+            </w:r>
+            <w:r>
+              <w:t xml:space="preserve">lares </w:t>
+            </w:r>
+            <w:r>
+              <w:t>B</w:t>
+            </w:r>
+            <w:r>
+              <w:t>edie</w:t>
             </w:r>
             <w:r>
               <w:t>nungskonzept</w:t>
@@ -2016,9 +2287,25 @@
           <w:p>
             <w:pPr>
               <w:ind w:left="0" w:firstLine="0"/>
-            </w:pPr>
-            <w:r>
+              <w:rPr>
+                <w:b/>
+                <w:bCs/>
+              </w:rPr>
+            </w:pPr>
+            <w:r>
+              <w:rPr>
+                <w:b/>
+                <w:bCs/>
+              </w:rPr>
               <w:t xml:space="preserve">Aufgaben: </w:t>
+            </w:r>
+          </w:p>
+          <w:p>
+            <w:pPr>
+              <w:ind w:left="0" w:firstLine="0"/>
+            </w:pPr>
+            <w:r>
+              <w:t>Optional: Branding über Datenbank</w:t>
             </w:r>
           </w:p>
         </w:tc>
@@ -2029,9 +2316,25 @@
           <w:p>
             <w:pPr>
               <w:ind w:left="0" w:firstLine="0"/>
-            </w:pPr>
-            <w:r>
+              <w:rPr>
+                <w:b/>
+                <w:bCs/>
+              </w:rPr>
+            </w:pPr>
+            <w:r>
+              <w:rPr>
+                <w:b/>
+                <w:bCs/>
+              </w:rPr>
               <w:t xml:space="preserve">Verantwortlich: </w:t>
+            </w:r>
+          </w:p>
+          <w:p>
+            <w:pPr>
+              <w:ind w:left="0" w:firstLine="0"/>
+            </w:pPr>
+            <w:r>
+              <w:t>Jonas Rüegge</w:t>
             </w:r>
           </w:p>
         </w:tc>
@@ -2061,7 +2364,7 @@
           <w:tcPr>
             <w:tcW w:w="10212" w:type="dxa"/>
             <w:gridSpan w:val="2"/>
-            <w:shd w:val="clear" w:color="auto" w:fill="002060"/>
+            <w:shd w:val="clear" w:color="auto" w:fill="4063B4"/>
           </w:tcPr>
           <w:p>
             <w:pPr>
@@ -2095,8 +2398,16 @@
           <w:p>
             <w:pPr>
               <w:ind w:left="0" w:firstLine="0"/>
-            </w:pPr>
-            <w:r>
+              <w:rPr>
+                <w:b/>
+                <w:bCs/>
+              </w:rPr>
+            </w:pPr>
+            <w:r>
+              <w:rPr>
+                <w:b/>
+                <w:bCs/>
+              </w:rPr>
               <w:t xml:space="preserve">Diskussion: </w:t>
             </w:r>
           </w:p>
@@ -2107,6 +2418,8 @@
             <w:r>
               <w:t>Wunschlos glücklich</w:t>
             </w:r>
+            <w:bookmarkStart w:id="1" w:name="_GoBack"/>
+            <w:bookmarkEnd w:id="1"/>
           </w:p>
         </w:tc>
       </w:tr>
@@ -2123,10 +2436,49 @@
               <w:ind w:left="0" w:firstLine="0"/>
             </w:pPr>
             <w:r>
-              <w:t xml:space="preserve">Aufgaben: </w:t>
-            </w:r>
-            <w:r>
-              <w:t>nächstes mal eine richtige forwührung mit Geschichte usw.</w:t>
+              <w:rPr>
+                <w:b/>
+                <w:bCs/>
+              </w:rPr>
+              <w:t>Aufgaben:</w:t>
+            </w:r>
+            <w:r>
+              <w:t xml:space="preserve"> </w:t>
+            </w:r>
+          </w:p>
+          <w:p>
+            <w:pPr>
+              <w:ind w:left="0" w:firstLine="0"/>
+            </w:pPr>
+            <w:r>
+              <w:t>N</w:t>
+            </w:r>
+            <w:r>
+              <w:t>ächste</w:t>
+            </w:r>
+            <w:r>
+              <w:t>s</w:t>
+            </w:r>
+            <w:r>
+              <w:t xml:space="preserve">mal eine </w:t>
+            </w:r>
+            <w:r>
+              <w:t>V</w:t>
+            </w:r>
+            <w:r>
+              <w:t>or</w:t>
+            </w:r>
+            <w:r>
+              <w:t>f</w:t>
+            </w:r>
+            <w:r>
+              <w:t>ührung mit Geschichte</w:t>
+            </w:r>
+            <w:r>
+              <w:t xml:space="preserve">, «Echten» Daten </w:t>
+            </w:r>
+            <w:r>
+              <w:t xml:space="preserve"> usw.</w:t>
             </w:r>
           </w:p>
         </w:tc>
@@ -2137,9 +2489,39 @@
           <w:p>
             <w:pPr>
               <w:ind w:left="0" w:firstLine="0"/>
-            </w:pPr>
-            <w:r>
+              <w:rPr>
+                <w:b/>
+                <w:bCs/>
+              </w:rPr>
+            </w:pPr>
+            <w:r>
+              <w:rPr>
+                <w:b/>
+                <w:bCs/>
+              </w:rPr>
               <w:t xml:space="preserve">Verantwortlich: </w:t>
+            </w:r>
+          </w:p>
+          <w:p>
+            <w:pPr>
+              <w:ind w:left="0" w:firstLine="0"/>
+            </w:pPr>
+            <w:r>
+              <w:t xml:space="preserve">Marco, Jonas (Datensätze) </w:t>
+            </w:r>
+          </w:p>
+          <w:p>
+            <w:pPr>
+              <w:ind w:left="0" w:firstLine="0"/>
+            </w:pPr>
+            <w:r>
+              <w:t xml:space="preserve">Fabian </w:t>
+            </w:r>
+            <w:r>
+              <w:t xml:space="preserve">Wipf </w:t>
+            </w:r>
+            <w:r>
+              <w:t>(Präsentation)</w:t>
             </w:r>
           </w:p>
         </w:tc>
@@ -2169,7 +2551,7 @@
           <w:tcPr>
             <w:tcW w:w="10212" w:type="dxa"/>
             <w:gridSpan w:val="2"/>
-            <w:shd w:val="clear" w:color="auto" w:fill="002060"/>
+            <w:shd w:val="clear" w:color="auto" w:fill="4063B4"/>
           </w:tcPr>
           <w:p>
             <w:pPr>
@@ -2186,7 +2568,31 @@
                 <w:bCs/>
                 <w:color w:val="FFFFFF" w:themeColor="background1"/>
               </w:rPr>
-              <w:t>Nächste mal</w:t>
+              <w:t xml:space="preserve">Pendenzen / </w:t>
+            </w:r>
+            <w:r>
+              <w:rPr>
+                <w:b/>
+                <w:bCs/>
+                <w:color w:val="FFFFFF" w:themeColor="background1"/>
+              </w:rPr>
+              <w:t>Nächste</w:t>
+            </w:r>
+            <w:r>
+              <w:rPr>
+                <w:b/>
+                <w:bCs/>
+                <w:color w:val="FFFFFF" w:themeColor="background1"/>
+              </w:rPr>
+              <w:t>s</w:t>
+            </w:r>
+            <w:r>
+              <w:rPr>
+                <w:b/>
+                <w:bCs/>
+                <w:color w:val="FFFFFF" w:themeColor="background1"/>
+              </w:rPr>
+              <w:t xml:space="preserve"> mal</w:t>
             </w:r>
           </w:p>
         </w:tc>
@@ -2203,8 +2609,16 @@
           <w:p>
             <w:pPr>
               <w:ind w:left="0" w:firstLine="0"/>
-            </w:pPr>
-            <w:r>
+              <w:rPr>
+                <w:b/>
+                <w:bCs/>
+              </w:rPr>
+            </w:pPr>
+            <w:r>
+              <w:rPr>
+                <w:b/>
+                <w:bCs/>
+              </w:rPr>
               <w:t xml:space="preserve">Diskussion: </w:t>
             </w:r>
           </w:p>
@@ -2228,8 +2642,20 @@
               <w:ind w:left="0" w:firstLine="0"/>
             </w:pPr>
             <w:r>
-              <w:t xml:space="preserve">Aufgaben: </w:t>
-            </w:r>
+              <w:rPr>
+                <w:b/>
+                <w:bCs/>
+              </w:rPr>
+              <w:t>Aufgaben:</w:t>
+            </w:r>
+            <w:r>
+              <w:t xml:space="preserve"> </w:t>
+            </w:r>
+          </w:p>
+          <w:p>
+            <w:pPr>
+              <w:ind w:left="0" w:firstLine="0"/>
+            </w:pPr>
             <w:r>
               <w:t>Zeigen, dass man Fahrzeuge hinzufügen kann – hat man dem Kunde versprochen</w:t>
             </w:r>
@@ -2242,407 +2668,30 @@
           <w:p>
             <w:pPr>
               <w:ind w:left="0" w:firstLine="0"/>
-            </w:pPr>
-            <w:r>
+              <w:rPr>
+                <w:b/>
+                <w:bCs/>
+              </w:rPr>
+            </w:pPr>
+            <w:r>
+              <w:rPr>
+                <w:b/>
+                <w:bCs/>
+              </w:rPr>
               <w:t xml:space="preserve">Verantwortlich: </w:t>
+            </w:r>
+          </w:p>
+          <w:p>
+            <w:pPr>
+              <w:ind w:left="0" w:firstLine="0"/>
+            </w:pPr>
+            <w:r>
+              <w:t>Reto (Meilensteinverantwortlicher)</w:t>
             </w:r>
           </w:p>
         </w:tc>
       </w:tr>
     </w:tbl>
-    <w:p>
-      <w:pPr>
-        <w:ind w:left="0" w:firstLine="0"/>
-      </w:pPr>
-    </w:p>
-    <w:tbl>
-      <w:tblPr>
-        <w:tblStyle w:val="Tabellenraster"/>
-        <w:tblW w:w="0" w:type="auto"/>
-        <w:tblInd w:w="244" w:type="dxa"/>
-        <w:tblLook w:val="04A0" w:firstRow="1" w:lastRow="0" w:firstColumn="1" w:lastColumn="0" w:noHBand="0" w:noVBand="1"/>
-      </w:tblPr>
-      <w:tblGrid>
-        <w:gridCol w:w="5106"/>
-        <w:gridCol w:w="5106"/>
-      </w:tblGrid>
-      <w:tr>
-        <w:trPr>
-          <w:cantSplit/>
-        </w:trPr>
-        <w:tc>
-          <w:tcPr>
-            <w:tcW w:w="10212" w:type="dxa"/>
-            <w:gridSpan w:val="2"/>
-            <w:shd w:val="clear" w:color="auto" w:fill="002060"/>
-          </w:tcPr>
-          <w:p>
-            <w:pPr>
-              <w:ind w:left="0" w:firstLine="0"/>
-              <w:rPr>
-                <w:b/>
-                <w:bCs/>
-                <w:color w:val="FFFFFF" w:themeColor="background1"/>
-              </w:rPr>
-            </w:pPr>
-          </w:p>
-        </w:tc>
-      </w:tr>
-      <w:tr>
-        <w:trPr>
-          <w:cantSplit/>
-        </w:trPr>
-        <w:tc>
-          <w:tcPr>
-            <w:tcW w:w="10212" w:type="dxa"/>
-            <w:gridSpan w:val="2"/>
-          </w:tcPr>
-          <w:p>
-            <w:pPr>
-              <w:ind w:left="0" w:firstLine="0"/>
-            </w:pPr>
-            <w:r>
-              <w:t xml:space="preserve">Diskussion: </w:t>
-            </w:r>
-          </w:p>
-          <w:p>
-            <w:pPr>
-              <w:ind w:left="0" w:firstLine="0"/>
-            </w:pPr>
-          </w:p>
-        </w:tc>
-      </w:tr>
-      <w:tr>
-        <w:trPr>
-          <w:cantSplit/>
-        </w:trPr>
-        <w:tc>
-          <w:tcPr>
-            <w:tcW w:w="5106" w:type="dxa"/>
-          </w:tcPr>
-          <w:p>
-            <w:pPr>
-              <w:ind w:left="0" w:firstLine="0"/>
-            </w:pPr>
-            <w:r>
-              <w:t xml:space="preserve">Aufgaben: </w:t>
-            </w:r>
-          </w:p>
-        </w:tc>
-        <w:tc>
-          <w:tcPr>
-            <w:tcW w:w="5106" w:type="dxa"/>
-          </w:tcPr>
-          <w:p>
-            <w:pPr>
-              <w:ind w:left="0" w:firstLine="0"/>
-            </w:pPr>
-            <w:r>
-              <w:t xml:space="preserve">Verantwortlich: </w:t>
-            </w:r>
-          </w:p>
-        </w:tc>
-      </w:tr>
-    </w:tbl>
-    <w:p>
-      <w:pPr>
-        <w:ind w:left="0" w:firstLine="0"/>
-      </w:pPr>
-    </w:p>
-    <w:tbl>
-      <w:tblPr>
-        <w:tblStyle w:val="Tabellenraster"/>
-        <w:tblW w:w="0" w:type="auto"/>
-        <w:tblInd w:w="244" w:type="dxa"/>
-        <w:tblLook w:val="04A0" w:firstRow="1" w:lastRow="0" w:firstColumn="1" w:lastColumn="0" w:noHBand="0" w:noVBand="1"/>
-      </w:tblPr>
-      <w:tblGrid>
-        <w:gridCol w:w="5106"/>
-        <w:gridCol w:w="5106"/>
-      </w:tblGrid>
-      <w:tr>
-        <w:trPr>
-          <w:cantSplit/>
-        </w:trPr>
-        <w:tc>
-          <w:tcPr>
-            <w:tcW w:w="10212" w:type="dxa"/>
-            <w:gridSpan w:val="2"/>
-            <w:shd w:val="clear" w:color="auto" w:fill="002060"/>
-          </w:tcPr>
-          <w:p>
-            <w:pPr>
-              <w:ind w:left="0" w:firstLine="0"/>
-              <w:rPr>
-                <w:b/>
-                <w:bCs/>
-                <w:color w:val="FFFFFF" w:themeColor="background1"/>
-              </w:rPr>
-            </w:pPr>
-          </w:p>
-        </w:tc>
-      </w:tr>
-      <w:tr>
-        <w:trPr>
-          <w:cantSplit/>
-        </w:trPr>
-        <w:tc>
-          <w:tcPr>
-            <w:tcW w:w="10212" w:type="dxa"/>
-            <w:gridSpan w:val="2"/>
-          </w:tcPr>
-          <w:p>
-            <w:pPr>
-              <w:ind w:left="0" w:firstLine="0"/>
-            </w:pPr>
-            <w:r>
-              <w:t xml:space="preserve">Diskussion: </w:t>
-            </w:r>
-          </w:p>
-          <w:p>
-            <w:pPr>
-              <w:ind w:left="0" w:firstLine="0"/>
-            </w:pPr>
-          </w:p>
-        </w:tc>
-      </w:tr>
-      <w:tr>
-        <w:trPr>
-          <w:cantSplit/>
-        </w:trPr>
-        <w:tc>
-          <w:tcPr>
-            <w:tcW w:w="5106" w:type="dxa"/>
-          </w:tcPr>
-          <w:p>
-            <w:pPr>
-              <w:ind w:left="0" w:firstLine="0"/>
-            </w:pPr>
-            <w:r>
-              <w:t xml:space="preserve">Aufgaben: </w:t>
-            </w:r>
-          </w:p>
-        </w:tc>
-        <w:tc>
-          <w:tcPr>
-            <w:tcW w:w="5106" w:type="dxa"/>
-          </w:tcPr>
-          <w:p>
-            <w:pPr>
-              <w:ind w:left="0" w:firstLine="0"/>
-            </w:pPr>
-            <w:r>
-              <w:t xml:space="preserve">Verantwortlich: </w:t>
-            </w:r>
-          </w:p>
-        </w:tc>
-      </w:tr>
-    </w:tbl>
-    <w:p>
-      <w:pPr>
-        <w:ind w:left="0" w:firstLine="0"/>
-      </w:pPr>
-    </w:p>
-    <w:tbl>
-      <w:tblPr>
-        <w:tblStyle w:val="Tabellenraster"/>
-        <w:tblW w:w="0" w:type="auto"/>
-        <w:tblInd w:w="244" w:type="dxa"/>
-        <w:tblLook w:val="04A0" w:firstRow="1" w:lastRow="0" w:firstColumn="1" w:lastColumn="0" w:noHBand="0" w:noVBand="1"/>
-      </w:tblPr>
-      <w:tblGrid>
-        <w:gridCol w:w="5106"/>
-        <w:gridCol w:w="5106"/>
-      </w:tblGrid>
-      <w:tr>
-        <w:trPr>
-          <w:cantSplit/>
-        </w:trPr>
-        <w:tc>
-          <w:tcPr>
-            <w:tcW w:w="10212" w:type="dxa"/>
-            <w:gridSpan w:val="2"/>
-            <w:shd w:val="clear" w:color="auto" w:fill="002060"/>
-          </w:tcPr>
-          <w:p>
-            <w:pPr>
-              <w:ind w:left="0" w:firstLine="0"/>
-              <w:rPr>
-                <w:b/>
-                <w:bCs/>
-                <w:color w:val="FFFFFF" w:themeColor="background1"/>
-              </w:rPr>
-            </w:pPr>
-          </w:p>
-        </w:tc>
-      </w:tr>
-      <w:tr>
-        <w:trPr>
-          <w:cantSplit/>
-        </w:trPr>
-        <w:tc>
-          <w:tcPr>
-            <w:tcW w:w="10212" w:type="dxa"/>
-            <w:gridSpan w:val="2"/>
-          </w:tcPr>
-          <w:p>
-            <w:pPr>
-              <w:ind w:left="0" w:firstLine="0"/>
-            </w:pPr>
-            <w:r>
-              <w:t xml:space="preserve">Diskussion: </w:t>
-            </w:r>
-          </w:p>
-          <w:p>
-            <w:pPr>
-              <w:ind w:left="0" w:firstLine="0"/>
-            </w:pPr>
-          </w:p>
-        </w:tc>
-      </w:tr>
-      <w:tr>
-        <w:trPr>
-          <w:cantSplit/>
-        </w:trPr>
-        <w:tc>
-          <w:tcPr>
-            <w:tcW w:w="5106" w:type="dxa"/>
-          </w:tcPr>
-          <w:p>
-            <w:pPr>
-              <w:ind w:left="0" w:firstLine="0"/>
-            </w:pPr>
-            <w:r>
-              <w:t xml:space="preserve">Aufgaben: </w:t>
-            </w:r>
-          </w:p>
-        </w:tc>
-        <w:tc>
-          <w:tcPr>
-            <w:tcW w:w="5106" w:type="dxa"/>
-          </w:tcPr>
-          <w:p>
-            <w:pPr>
-              <w:ind w:left="0" w:firstLine="0"/>
-            </w:pPr>
-            <w:r>
-              <w:t xml:space="preserve">Verantwortlich: </w:t>
-            </w:r>
-          </w:p>
-        </w:tc>
-      </w:tr>
-    </w:tbl>
-    <w:p>
-      <w:pPr>
-        <w:ind w:left="0" w:firstLine="0"/>
-      </w:pPr>
-    </w:p>
-    <w:tbl>
-      <w:tblPr>
-        <w:tblStyle w:val="Tabellenraster"/>
-        <w:tblW w:w="0" w:type="auto"/>
-        <w:tblInd w:w="244" w:type="dxa"/>
-        <w:tblLook w:val="04A0" w:firstRow="1" w:lastRow="0" w:firstColumn="1" w:lastColumn="0" w:noHBand="0" w:noVBand="1"/>
-      </w:tblPr>
-      <w:tblGrid>
-        <w:gridCol w:w="5106"/>
-        <w:gridCol w:w="5106"/>
-      </w:tblGrid>
-      <w:tr>
-        <w:trPr>
-          <w:cantSplit/>
-        </w:trPr>
-        <w:tc>
-          <w:tcPr>
-            <w:tcW w:w="10212" w:type="dxa"/>
-            <w:gridSpan w:val="2"/>
-            <w:shd w:val="clear" w:color="auto" w:fill="002060"/>
-          </w:tcPr>
-          <w:p>
-            <w:pPr>
-              <w:ind w:left="0" w:firstLine="0"/>
-              <w:rPr>
-                <w:b/>
-                <w:bCs/>
-                <w:color w:val="FFFFFF" w:themeColor="background1"/>
-              </w:rPr>
-            </w:pPr>
-          </w:p>
-        </w:tc>
-      </w:tr>
-      <w:tr>
-        <w:trPr>
-          <w:cantSplit/>
-        </w:trPr>
-        <w:tc>
-          <w:tcPr>
-            <w:tcW w:w="10212" w:type="dxa"/>
-            <w:gridSpan w:val="2"/>
-          </w:tcPr>
-          <w:p>
-            <w:pPr>
-              <w:ind w:left="0" w:firstLine="0"/>
-            </w:pPr>
-            <w:r>
-              <w:t xml:space="preserve">Diskussion: </w:t>
-            </w:r>
-          </w:p>
-          <w:p>
-            <w:pPr>
-              <w:ind w:left="0" w:firstLine="0"/>
-            </w:pPr>
-          </w:p>
-        </w:tc>
-      </w:tr>
-      <w:tr>
-        <w:trPr>
-          <w:cantSplit/>
-        </w:trPr>
-        <w:tc>
-          <w:tcPr>
-            <w:tcW w:w="5106" w:type="dxa"/>
-          </w:tcPr>
-          <w:p>
-            <w:pPr>
-              <w:ind w:left="0" w:firstLine="0"/>
-            </w:pPr>
-            <w:r>
-              <w:t xml:space="preserve">Aufgaben: </w:t>
-            </w:r>
-          </w:p>
-        </w:tc>
-        <w:tc>
-          <w:tcPr>
-            <w:tcW w:w="5106" w:type="dxa"/>
-          </w:tcPr>
-          <w:p>
-            <w:pPr>
-              <w:ind w:left="0" w:firstLine="0"/>
-            </w:pPr>
-            <w:r>
-              <w:t xml:space="preserve">Verantwortlich: </w:t>
-            </w:r>
-          </w:p>
-        </w:tc>
-      </w:tr>
-    </w:tbl>
-    <w:p>
-      <w:pPr>
-        <w:ind w:left="0" w:firstLine="0"/>
-      </w:pPr>
-    </w:p>
-    <w:p>
-      <w:pPr>
-        <w:ind w:left="0" w:firstLine="0"/>
-      </w:pPr>
-    </w:p>
-    <w:p>
-      <w:pPr>
-        <w:ind w:left="0" w:firstLine="0"/>
-      </w:pPr>
-      <w:bookmarkStart w:id="1" w:name="_GoBack"/>
-      <w:bookmarkEnd w:id="1"/>
-    </w:p>
     <w:p>
       <w:pPr>
         <w:ind w:left="0" w:firstLine="0"/>
@@ -4207,6 +4256,118 @@
     </w:lvl>
   </w:abstractNum>
   <w:abstractNum w:abstractNumId="5" w15:restartNumberingAfterBreak="0">
+    <w:nsid w:val="18994E08"/>
+    <w:multiLevelType w:val="hybridMultilevel"/>
+    <w:tmpl w:val="117882AA"/>
+    <w:lvl w:ilvl="0" w:tplc="36E2EA38">
+      <w:numFmt w:val="bullet"/>
+      <w:lvlText w:val=""/>
+      <w:lvlJc w:val="left"/>
+      <w:pPr>
+        <w:ind w:left="720" w:hanging="360"/>
+      </w:pPr>
+      <w:rPr>
+        <w:rFonts w:ascii="Symbol" w:eastAsia="Myriad Pro" w:hAnsi="Symbol" w:cs="Myriad Pro" w:hint="default"/>
+      </w:rPr>
+    </w:lvl>
+    <w:lvl w:ilvl="1" w:tplc="08070003" w:tentative="1">
+      <w:start w:val="1"/>
+      <w:numFmt w:val="bullet"/>
+      <w:lvlText w:val="o"/>
+      <w:lvlJc w:val="left"/>
+      <w:pPr>
+        <w:ind w:left="1440" w:hanging="360"/>
+      </w:pPr>
+      <w:rPr>
+        <w:rFonts w:ascii="Courier New" w:hAnsi="Courier New" w:cs="Courier New" w:hint="default"/>
+      </w:rPr>
+    </w:lvl>
+    <w:lvl w:ilvl="2" w:tplc="08070005" w:tentative="1">
+      <w:start w:val="1"/>
+      <w:numFmt w:val="bullet"/>
+      <w:lvlText w:val=""/>
+      <w:lvlJc w:val="left"/>
+      <w:pPr>
+        <w:ind w:left="2160" w:hanging="360"/>
+      </w:pPr>
+      <w:rPr>
+        <w:rFonts w:ascii="Wingdings" w:hAnsi="Wingdings" w:hint="default"/>
+      </w:rPr>
+    </w:lvl>
+    <w:lvl w:ilvl="3" w:tplc="08070001" w:tentative="1">
+      <w:start w:val="1"/>
+      <w:numFmt w:val="bullet"/>
+      <w:lvlText w:val=""/>
+      <w:lvlJc w:val="left"/>
+      <w:pPr>
+        <w:ind w:left="2880" w:hanging="360"/>
+      </w:pPr>
+      <w:rPr>
+        <w:rFonts w:ascii="Symbol" w:hAnsi="Symbol" w:hint="default"/>
+      </w:rPr>
+    </w:lvl>
+    <w:lvl w:ilvl="4" w:tplc="08070003" w:tentative="1">
+      <w:start w:val="1"/>
+      <w:numFmt w:val="bullet"/>
+      <w:lvlText w:val="o"/>
+      <w:lvlJc w:val="left"/>
+      <w:pPr>
+        <w:ind w:left="3600" w:hanging="360"/>
+      </w:pPr>
+      <w:rPr>
+        <w:rFonts w:ascii="Courier New" w:hAnsi="Courier New" w:cs="Courier New" w:hint="default"/>
+      </w:rPr>
+    </w:lvl>
+    <w:lvl w:ilvl="5" w:tplc="08070005" w:tentative="1">
+      <w:start w:val="1"/>
+      <w:numFmt w:val="bullet"/>
+      <w:lvlText w:val=""/>
+      <w:lvlJc w:val="left"/>
+      <w:pPr>
+        <w:ind w:left="4320" w:hanging="360"/>
+      </w:pPr>
+      <w:rPr>
+        <w:rFonts w:ascii="Wingdings" w:hAnsi="Wingdings" w:hint="default"/>
+      </w:rPr>
+    </w:lvl>
+    <w:lvl w:ilvl="6" w:tplc="08070001" w:tentative="1">
+      <w:start w:val="1"/>
+      <w:numFmt w:val="bullet"/>
+      <w:lvlText w:val=""/>
+      <w:lvlJc w:val="left"/>
+      <w:pPr>
+        <w:ind w:left="5040" w:hanging="360"/>
+      </w:pPr>
+      <w:rPr>
+        <w:rFonts w:ascii="Symbol" w:hAnsi="Symbol" w:hint="default"/>
+      </w:rPr>
+    </w:lvl>
+    <w:lvl w:ilvl="7" w:tplc="08070003" w:tentative="1">
+      <w:start w:val="1"/>
+      <w:numFmt w:val="bullet"/>
+      <w:lvlText w:val="o"/>
+      <w:lvlJc w:val="left"/>
+      <w:pPr>
+        <w:ind w:left="5760" w:hanging="360"/>
+      </w:pPr>
+      <w:rPr>
+        <w:rFonts w:ascii="Courier New" w:hAnsi="Courier New" w:cs="Courier New" w:hint="default"/>
+      </w:rPr>
+    </w:lvl>
+    <w:lvl w:ilvl="8" w:tplc="08070005" w:tentative="1">
+      <w:start w:val="1"/>
+      <w:numFmt w:val="bullet"/>
+      <w:lvlText w:val=""/>
+      <w:lvlJc w:val="left"/>
+      <w:pPr>
+        <w:ind w:left="6480" w:hanging="360"/>
+      </w:pPr>
+      <w:rPr>
+        <w:rFonts w:ascii="Wingdings" w:hAnsi="Wingdings" w:hint="default"/>
+      </w:rPr>
+    </w:lvl>
+  </w:abstractNum>
+  <w:abstractNum w:abstractNumId="6" w15:restartNumberingAfterBreak="0">
     <w:nsid w:val="23065B8A"/>
     <w:multiLevelType w:val="hybridMultilevel"/>
     <w:tmpl w:val="31503522"/>
@@ -4418,7 +4579,7 @@
       </w:rPr>
     </w:lvl>
   </w:abstractNum>
-  <w:abstractNum w:abstractNumId="6" w15:restartNumberingAfterBreak="0">
+  <w:abstractNum w:abstractNumId="7" w15:restartNumberingAfterBreak="0">
     <w:nsid w:val="292A74B3"/>
     <w:multiLevelType w:val="hybridMultilevel"/>
     <w:tmpl w:val="84D67892"/>
@@ -4531,7 +4692,7 @@
       </w:rPr>
     </w:lvl>
   </w:abstractNum>
-  <w:abstractNum w:abstractNumId="7" w15:restartNumberingAfterBreak="0">
+  <w:abstractNum w:abstractNumId="8" w15:restartNumberingAfterBreak="0">
     <w:nsid w:val="297056B7"/>
     <w:multiLevelType w:val="hybridMultilevel"/>
     <w:tmpl w:val="064CCFB6"/>
@@ -4743,7 +4904,7 @@
       </w:rPr>
     </w:lvl>
   </w:abstractNum>
-  <w:abstractNum w:abstractNumId="8" w15:restartNumberingAfterBreak="0">
+  <w:abstractNum w:abstractNumId="9" w15:restartNumberingAfterBreak="0">
     <w:nsid w:val="33A33E85"/>
     <w:multiLevelType w:val="hybridMultilevel"/>
     <w:tmpl w:val="FCCCC656"/>
@@ -4832,7 +4993,7 @@
       </w:pPr>
     </w:lvl>
   </w:abstractNum>
-  <w:abstractNum w:abstractNumId="9" w15:restartNumberingAfterBreak="0">
+  <w:abstractNum w:abstractNumId="10" w15:restartNumberingAfterBreak="0">
     <w:nsid w:val="33C95CA8"/>
     <w:multiLevelType w:val="hybridMultilevel"/>
     <w:tmpl w:val="EE8AB9DA"/>
@@ -4945,7 +5106,7 @@
       </w:rPr>
     </w:lvl>
   </w:abstractNum>
-  <w:abstractNum w:abstractNumId="10" w15:restartNumberingAfterBreak="0">
+  <w:abstractNum w:abstractNumId="11" w15:restartNumberingAfterBreak="0">
     <w:nsid w:val="3F974A2B"/>
     <w:multiLevelType w:val="hybridMultilevel"/>
     <w:tmpl w:val="D00E69C6"/>
@@ -5058,7 +5219,7 @@
       </w:rPr>
     </w:lvl>
   </w:abstractNum>
-  <w:abstractNum w:abstractNumId="11" w15:restartNumberingAfterBreak="0">
+  <w:abstractNum w:abstractNumId="12" w15:restartNumberingAfterBreak="0">
     <w:nsid w:val="4DB01A74"/>
     <w:multiLevelType w:val="hybridMultilevel"/>
     <w:tmpl w:val="2EC0F91E"/>
@@ -5270,7 +5431,7 @@
       </w:rPr>
     </w:lvl>
   </w:abstractNum>
-  <w:abstractNum w:abstractNumId="12" w15:restartNumberingAfterBreak="0">
+  <w:abstractNum w:abstractNumId="13" w15:restartNumberingAfterBreak="0">
     <w:nsid w:val="5879567A"/>
     <w:multiLevelType w:val="hybridMultilevel"/>
     <w:tmpl w:val="90EE6282"/>
@@ -5383,7 +5544,7 @@
       </w:rPr>
     </w:lvl>
   </w:abstractNum>
-  <w:abstractNum w:abstractNumId="13" w15:restartNumberingAfterBreak="0">
+  <w:abstractNum w:abstractNumId="14" w15:restartNumberingAfterBreak="0">
     <w:nsid w:val="66411BA8"/>
     <w:multiLevelType w:val="hybridMultilevel"/>
     <w:tmpl w:val="03343C80"/>
@@ -5496,7 +5657,7 @@
       </w:rPr>
     </w:lvl>
   </w:abstractNum>
-  <w:abstractNum w:abstractNumId="14" w15:restartNumberingAfterBreak="0">
+  <w:abstractNum w:abstractNumId="15" w15:restartNumberingAfterBreak="0">
     <w:nsid w:val="68512B85"/>
     <w:multiLevelType w:val="hybridMultilevel"/>
     <w:tmpl w:val="62025DB0"/>
@@ -5609,7 +5770,7 @@
       </w:rPr>
     </w:lvl>
   </w:abstractNum>
-  <w:abstractNum w:abstractNumId="15" w15:restartNumberingAfterBreak="0">
+  <w:abstractNum w:abstractNumId="16" w15:restartNumberingAfterBreak="0">
     <w:nsid w:val="73CB7E4B"/>
     <w:multiLevelType w:val="hybridMultilevel"/>
     <w:tmpl w:val="E2A2FCF4"/>
@@ -5722,7 +5883,7 @@
       </w:rPr>
     </w:lvl>
   </w:abstractNum>
-  <w:abstractNum w:abstractNumId="16" w15:restartNumberingAfterBreak="0">
+  <w:abstractNum w:abstractNumId="17" w15:restartNumberingAfterBreak="0">
     <w:nsid w:val="77467969"/>
     <w:multiLevelType w:val="hybridMultilevel"/>
     <w:tmpl w:val="12E069DE"/>
@@ -5934,7 +6095,7 @@
       </w:rPr>
     </w:lvl>
   </w:abstractNum>
-  <w:abstractNum w:abstractNumId="17" w15:restartNumberingAfterBreak="0">
+  <w:abstractNum w:abstractNumId="18" w15:restartNumberingAfterBreak="0">
     <w:nsid w:val="785B7CB3"/>
     <w:multiLevelType w:val="hybridMultilevel"/>
     <w:tmpl w:val="5AE807FA"/>
@@ -6146,7 +6307,7 @@
       </w:rPr>
     </w:lvl>
   </w:abstractNum>
-  <w:abstractNum w:abstractNumId="18" w15:restartNumberingAfterBreak="0">
+  <w:abstractNum w:abstractNumId="19" w15:restartNumberingAfterBreak="0">
     <w:nsid w:val="7D190C1E"/>
     <w:multiLevelType w:val="hybridMultilevel"/>
     <w:tmpl w:val="3198079A"/>
@@ -6358,7 +6519,7 @@
       </w:rPr>
     </w:lvl>
   </w:abstractNum>
-  <w:abstractNum w:abstractNumId="19" w15:restartNumberingAfterBreak="0">
+  <w:abstractNum w:abstractNumId="20" w15:restartNumberingAfterBreak="0">
     <w:nsid w:val="7FED7D87"/>
     <w:multiLevelType w:val="hybridMultilevel"/>
     <w:tmpl w:val="0C22AF74"/>
@@ -6571,28 +6732,28 @@
     </w:lvl>
   </w:abstractNum>
   <w:num w:numId="1">
-    <w:abstractNumId w:val="16"/>
+    <w:abstractNumId w:val="17"/>
   </w:num>
   <w:num w:numId="2">
-    <w:abstractNumId w:val="19"/>
+    <w:abstractNumId w:val="20"/>
   </w:num>
   <w:num w:numId="3">
-    <w:abstractNumId w:val="11"/>
+    <w:abstractNumId w:val="12"/>
   </w:num>
   <w:num w:numId="4">
-    <w:abstractNumId w:val="17"/>
+    <w:abstractNumId w:val="18"/>
   </w:num>
   <w:num w:numId="5">
-    <w:abstractNumId w:val="18"/>
+    <w:abstractNumId w:val="19"/>
   </w:num>
   <w:num w:numId="6">
     <w:abstractNumId w:val="2"/>
   </w:num>
   <w:num w:numId="7">
-    <w:abstractNumId w:val="7"/>
+    <w:abstractNumId w:val="8"/>
   </w:num>
   <w:num w:numId="8">
-    <w:abstractNumId w:val="5"/>
+    <w:abstractNumId w:val="6"/>
   </w:num>
   <w:num w:numId="9">
     <w:abstractNumId w:val="3"/>
@@ -6604,31 +6765,34 @@
     <w:abstractNumId w:val="4"/>
   </w:num>
   <w:num w:numId="12">
+    <w:abstractNumId w:val="14"/>
+  </w:num>
+  <w:num w:numId="13">
+    <w:abstractNumId w:val="11"/>
+  </w:num>
+  <w:num w:numId="14">
+    <w:abstractNumId w:val="15"/>
+  </w:num>
+  <w:num w:numId="15">
+    <w:abstractNumId w:val="10"/>
+  </w:num>
+  <w:num w:numId="16">
+    <w:abstractNumId w:val="16"/>
+  </w:num>
+  <w:num w:numId="17">
     <w:abstractNumId w:val="13"/>
   </w:num>
-  <w:num w:numId="13">
-    <w:abstractNumId w:val="10"/>
-  </w:num>
-  <w:num w:numId="14">
-    <w:abstractNumId w:val="14"/>
-  </w:num>
-  <w:num w:numId="15">
-    <w:abstractNumId w:val="9"/>
-  </w:num>
-  <w:num w:numId="16">
-    <w:abstractNumId w:val="15"/>
-  </w:num>
-  <w:num w:numId="17">
-    <w:abstractNumId w:val="12"/>
-  </w:num>
   <w:num w:numId="18">
-    <w:abstractNumId w:val="6"/>
+    <w:abstractNumId w:val="7"/>
   </w:num>
   <w:num w:numId="19">
-    <w:abstractNumId w:val="8"/>
+    <w:abstractNumId w:val="9"/>
   </w:num>
   <w:num w:numId="20">
     <w:abstractNumId w:val="1"/>
+  </w:num>
+  <w:num w:numId="21">
+    <w:abstractNumId w:val="5"/>
   </w:num>
 </w:numbering>
 </file>
@@ -7567,7 +7731,7 @@
 </file>
 
 <file path=customXml/itemProps1.xml><?xml version="1.0" encoding="utf-8"?>
-<ds:datastoreItem xmlns:ds="http://schemas.openxmlformats.org/officeDocument/2006/customXml" ds:itemID="{C3559F50-29A5-4E4C-A4BC-3DA4CB9F1C55}">
+<ds:datastoreItem xmlns:ds="http://schemas.openxmlformats.org/officeDocument/2006/customXml" ds:itemID="{3B195B49-7266-4F3A-B81F-D28DC78A1343}">
   <ds:schemaRefs>
     <ds:schemaRef ds:uri="http://schemas.openxmlformats.org/officeDocument/2006/bibliography"/>
   </ds:schemaRefs>

</xml_diff>